<commit_message>
A bit ahead with the documentation
</commit_message>
<xml_diff>
--- a/BP-OMNIA Bridge.docx
+++ b/BP-OMNIA Bridge.docx
@@ -209,6 +209,13 @@
     </w:p>
     <w:sdt>
       <w:sdtPr>
+        <w:rPr>
+          <w:rFonts w:ascii="Open Sans" w:eastAsia="Open Sans" w:hAnsi="Open Sans" w:cs="Open Sans"/>
+          <w:color w:val="auto"/>
+          <w:sz w:val="22"/>
+          <w:szCs w:val="22"/>
+          <w:lang w:val="en" w:eastAsia="en-AU"/>
+        </w:rPr>
         <w:id w:val="-834763167"/>
         <w:docPartObj>
           <w:docPartGallery w:val="Table of Contents"/>
@@ -217,14 +224,9 @@
       </w:sdtPr>
       <w:sdtEndPr>
         <w:rPr>
-          <w:rFonts w:ascii="Open Sans" w:eastAsia="Open Sans" w:hAnsi="Open Sans" w:cs="Open Sans"/>
           <w:b/>
           <w:bCs/>
           <w:noProof/>
-          <w:color w:val="auto"/>
-          <w:sz w:val="22"/>
-          <w:szCs w:val="22"/>
-          <w:lang w:val="en" w:eastAsia="en-AU"/>
         </w:rPr>
       </w:sdtEndPr>
       <w:sdtContent>
@@ -257,7 +259,7 @@
           <w:r>
             <w:fldChar w:fldCharType="separate"/>
           </w:r>
-          <w:hyperlink w:anchor="_Toc490663831" w:history="1">
+          <w:hyperlink w:anchor="_Toc490826641" w:history="1">
             <w:r>
               <w:rPr>
                 <w:rStyle w:val="Hyperlink"/>
@@ -284,7 +286,7 @@
                 <w:noProof/>
                 <w:webHidden/>
               </w:rPr>
-              <w:instrText xml:space="preserve"> PAGEREF _Toc490663831 \h </w:instrText>
+              <w:instrText xml:space="preserve"> PAGEREF _Toc490826641 \h </w:instrText>
             </w:r>
             <w:r>
               <w:rPr>
@@ -327,7 +329,7 @@
               <w:lang w:val="en-AU"/>
             </w:rPr>
           </w:pPr>
-          <w:hyperlink w:anchor="_Toc490663832" w:history="1">
+          <w:hyperlink w:anchor="_Toc490826642" w:history="1">
             <w:r>
               <w:rPr>
                 <w:rStyle w:val="Hyperlink"/>
@@ -354,7 +356,7 @@
                 <w:noProof/>
                 <w:webHidden/>
               </w:rPr>
-              <w:instrText xml:space="preserve"> PAGEREF _Toc490663832 \h </w:instrText>
+              <w:instrText xml:space="preserve"> PAGEREF _Toc490826642 \h </w:instrText>
             </w:r>
             <w:r>
               <w:rPr>
@@ -397,7 +399,7 @@
               <w:lang w:val="en-AU"/>
             </w:rPr>
           </w:pPr>
-          <w:hyperlink w:anchor="_Toc490663833" w:history="1">
+          <w:hyperlink w:anchor="_Toc490826643" w:history="1">
             <w:r>
               <w:rPr>
                 <w:rStyle w:val="Hyperlink"/>
@@ -424,7 +426,7 @@
                 <w:noProof/>
                 <w:webHidden/>
               </w:rPr>
-              <w:instrText xml:space="preserve"> PAGEREF _Toc490663833 \h </w:instrText>
+              <w:instrText xml:space="preserve"> PAGEREF _Toc490826643 \h </w:instrText>
             </w:r>
             <w:r>
               <w:rPr>
@@ -467,7 +469,7 @@
               <w:lang w:val="en-AU"/>
             </w:rPr>
           </w:pPr>
-          <w:hyperlink w:anchor="_Toc490663834" w:history="1">
+          <w:hyperlink w:anchor="_Toc490826644" w:history="1">
             <w:r>
               <w:rPr>
                 <w:rStyle w:val="Hyperlink"/>
@@ -494,7 +496,7 @@
                 <w:noProof/>
                 <w:webHidden/>
               </w:rPr>
-              <w:instrText xml:space="preserve"> PAGEREF _Toc490663834 \h </w:instrText>
+              <w:instrText xml:space="preserve"> PAGEREF _Toc490826644 \h </w:instrText>
             </w:r>
             <w:r>
               <w:rPr>
@@ -515,6 +517,282 @@
                 <w:webHidden/>
               </w:rPr>
               <w:t>3</w:t>
+            </w:r>
+            <w:r>
+              <w:rPr>
+                <w:noProof/>
+                <w:webHidden/>
+              </w:rPr>
+              <w:fldChar w:fldCharType="end"/>
+            </w:r>
+          </w:hyperlink>
+        </w:p>
+        <w:p>
+          <w:pPr>
+            <w:pStyle w:val="TOC1"/>
+            <w:tabs>
+              <w:tab w:val="right" w:leader="dot" w:pos="9350"/>
+            </w:tabs>
+            <w:rPr>
+              <w:rFonts w:asciiTheme="minorHAnsi" w:eastAsiaTheme="minorEastAsia" w:hAnsiTheme="minorHAnsi" w:cstheme="minorBidi"/>
+              <w:noProof/>
+              <w:lang w:val="en-AU"/>
+            </w:rPr>
+          </w:pPr>
+          <w:hyperlink w:anchor="_Toc490826645" w:history="1">
+            <w:r>
+              <w:rPr>
+                <w:rStyle w:val="Hyperlink"/>
+                <w:noProof/>
+              </w:rPr>
+              <w:t>Bridge setup</w:t>
+            </w:r>
+            <w:r>
+              <w:rPr>
+                <w:noProof/>
+                <w:webHidden/>
+              </w:rPr>
+              <w:tab/>
+            </w:r>
+            <w:r>
+              <w:rPr>
+                <w:noProof/>
+                <w:webHidden/>
+              </w:rPr>
+              <w:fldChar w:fldCharType="begin"/>
+            </w:r>
+            <w:r>
+              <w:rPr>
+                <w:noProof/>
+                <w:webHidden/>
+              </w:rPr>
+              <w:instrText xml:space="preserve"> PAGEREF _Toc490826645 \h </w:instrText>
+            </w:r>
+            <w:r>
+              <w:rPr>
+                <w:noProof/>
+                <w:webHidden/>
+              </w:rPr>
+            </w:r>
+            <w:r>
+              <w:rPr>
+                <w:noProof/>
+                <w:webHidden/>
+              </w:rPr>
+              <w:fldChar w:fldCharType="separate"/>
+            </w:r>
+            <w:r>
+              <w:rPr>
+                <w:noProof/>
+                <w:webHidden/>
+              </w:rPr>
+              <w:t>3</w:t>
+            </w:r>
+            <w:r>
+              <w:rPr>
+                <w:noProof/>
+                <w:webHidden/>
+              </w:rPr>
+              <w:fldChar w:fldCharType="end"/>
+            </w:r>
+          </w:hyperlink>
+        </w:p>
+        <w:p>
+          <w:pPr>
+            <w:pStyle w:val="TOC3"/>
+            <w:tabs>
+              <w:tab w:val="right" w:leader="dot" w:pos="9350"/>
+            </w:tabs>
+            <w:rPr>
+              <w:noProof/>
+            </w:rPr>
+          </w:pPr>
+          <w:hyperlink w:anchor="_Toc490826646" w:history="1">
+            <w:r>
+              <w:rPr>
+                <w:rStyle w:val="Hyperlink"/>
+                <w:noProof/>
+              </w:rPr>
+              <w:t>Best Practice</w:t>
+            </w:r>
+            <w:r>
+              <w:rPr>
+                <w:noProof/>
+                <w:webHidden/>
+              </w:rPr>
+              <w:tab/>
+            </w:r>
+            <w:r>
+              <w:rPr>
+                <w:noProof/>
+                <w:webHidden/>
+              </w:rPr>
+              <w:fldChar w:fldCharType="begin"/>
+            </w:r>
+            <w:r>
+              <w:rPr>
+                <w:noProof/>
+                <w:webHidden/>
+              </w:rPr>
+              <w:instrText xml:space="preserve"> PAGEREF _Toc490826646 \h </w:instrText>
+            </w:r>
+            <w:r>
+              <w:rPr>
+                <w:noProof/>
+                <w:webHidden/>
+              </w:rPr>
+            </w:r>
+            <w:r>
+              <w:rPr>
+                <w:noProof/>
+                <w:webHidden/>
+              </w:rPr>
+              <w:fldChar w:fldCharType="separate"/>
+            </w:r>
+            <w:r>
+              <w:rPr>
+                <w:noProof/>
+                <w:webHidden/>
+              </w:rPr>
+              <w:t>3</w:t>
+            </w:r>
+            <w:r>
+              <w:rPr>
+                <w:noProof/>
+                <w:webHidden/>
+              </w:rPr>
+              <w:fldChar w:fldCharType="end"/>
+            </w:r>
+          </w:hyperlink>
+        </w:p>
+        <w:p>
+          <w:pPr>
+            <w:pStyle w:val="TOC3"/>
+            <w:tabs>
+              <w:tab w:val="right" w:leader="dot" w:pos="9350"/>
+            </w:tabs>
+            <w:rPr>
+              <w:noProof/>
+            </w:rPr>
+          </w:pPr>
+          <w:hyperlink w:anchor="_Toc490826647" w:history="1">
+            <w:r>
+              <w:rPr>
+                <w:rStyle w:val="Hyperlink"/>
+                <w:noProof/>
+              </w:rPr>
+              <w:t>OMNIA</w:t>
+            </w:r>
+            <w:r>
+              <w:rPr>
+                <w:noProof/>
+                <w:webHidden/>
+              </w:rPr>
+              <w:tab/>
+            </w:r>
+            <w:r>
+              <w:rPr>
+                <w:noProof/>
+                <w:webHidden/>
+              </w:rPr>
+              <w:fldChar w:fldCharType="begin"/>
+            </w:r>
+            <w:r>
+              <w:rPr>
+                <w:noProof/>
+                <w:webHidden/>
+              </w:rPr>
+              <w:instrText xml:space="preserve"> PAGEREF _Toc490826647 \h </w:instrText>
+            </w:r>
+            <w:r>
+              <w:rPr>
+                <w:noProof/>
+                <w:webHidden/>
+              </w:rPr>
+            </w:r>
+            <w:r>
+              <w:rPr>
+                <w:noProof/>
+                <w:webHidden/>
+              </w:rPr>
+              <w:fldChar w:fldCharType="separate"/>
+            </w:r>
+            <w:r>
+              <w:rPr>
+                <w:noProof/>
+                <w:webHidden/>
+              </w:rPr>
+              <w:t>4</w:t>
+            </w:r>
+            <w:r>
+              <w:rPr>
+                <w:noProof/>
+                <w:webHidden/>
+              </w:rPr>
+              <w:fldChar w:fldCharType="end"/>
+            </w:r>
+          </w:hyperlink>
+        </w:p>
+        <w:p>
+          <w:pPr>
+            <w:pStyle w:val="TOC1"/>
+            <w:tabs>
+              <w:tab w:val="right" w:leader="dot" w:pos="9350"/>
+            </w:tabs>
+            <w:rPr>
+              <w:rFonts w:asciiTheme="minorHAnsi" w:eastAsiaTheme="minorEastAsia" w:hAnsiTheme="minorHAnsi" w:cstheme="minorBidi"/>
+              <w:noProof/>
+              <w:lang w:val="en-AU"/>
+            </w:rPr>
+          </w:pPr>
+          <w:hyperlink w:anchor="_Toc490826648" w:history="1">
+            <w:r>
+              <w:rPr>
+                <w:rStyle w:val="Hyperlink"/>
+                <w:noProof/>
+              </w:rPr>
+              <w:t>Code Documentation</w:t>
+            </w:r>
+            <w:r>
+              <w:rPr>
+                <w:noProof/>
+                <w:webHidden/>
+              </w:rPr>
+              <w:tab/>
+            </w:r>
+            <w:r>
+              <w:rPr>
+                <w:noProof/>
+                <w:webHidden/>
+              </w:rPr>
+              <w:fldChar w:fldCharType="begin"/>
+            </w:r>
+            <w:r>
+              <w:rPr>
+                <w:noProof/>
+                <w:webHidden/>
+              </w:rPr>
+              <w:instrText xml:space="preserve"> PAGEREF _Toc490826648 \h </w:instrText>
+            </w:r>
+            <w:r>
+              <w:rPr>
+                <w:noProof/>
+                <w:webHidden/>
+              </w:rPr>
+            </w:r>
+            <w:r>
+              <w:rPr>
+                <w:noProof/>
+                <w:webHidden/>
+              </w:rPr>
+              <w:fldChar w:fldCharType="separate"/>
+            </w:r>
+            <w:r>
+              <w:rPr>
+                <w:noProof/>
+                <w:webHidden/>
+              </w:rPr>
+              <w:t>4</w:t>
             </w:r>
             <w:r>
               <w:rPr>
@@ -552,7 +830,7 @@
       <w:pPr>
         <w:pStyle w:val="Heading1"/>
       </w:pPr>
-      <w:bookmarkStart w:id="4" w:name="_Toc490663831"/>
+      <w:bookmarkStart w:id="4" w:name="_Toc490826641"/>
       <w:r>
         <w:lastRenderedPageBreak/>
         <w:t>Changes and Compatibility</w:t>
@@ -1103,7 +1381,7 @@
       <w:pPr>
         <w:pStyle w:val="Heading1"/>
       </w:pPr>
-      <w:bookmarkStart w:id="5" w:name="_Toc490663832"/>
+      <w:bookmarkStart w:id="5" w:name="_Toc490826642"/>
       <w:r>
         <w:lastRenderedPageBreak/>
         <w:t>Overview</w:t>
@@ -1142,7 +1420,13 @@
         <w:t xml:space="preserve">exchange personal details and spirometry results. </w:t>
       </w:r>
       <w:r>
-        <w:t>The user can control and double check the data exchange using a basic graphical interface.</w:t>
+        <w:t xml:space="preserve">The user can control and double check the data exchange using a basic </w:t>
+      </w:r>
+      <w:r>
+        <w:t>graphic</w:t>
+      </w:r>
+      <w:r>
+        <w:t xml:space="preserve"> interface.</w:t>
       </w:r>
     </w:p>
     <w:p>
@@ -1150,13 +1434,10 @@
         <w:pStyle w:val="Heading1"/>
       </w:pPr>
       <w:bookmarkStart w:id="6" w:name="_3at9u9s4e0vp" w:colFirst="0" w:colLast="0"/>
-      <w:bookmarkStart w:id="7" w:name="_Toc490663833"/>
+      <w:bookmarkStart w:id="7" w:name="_Toc490826643"/>
       <w:bookmarkEnd w:id="6"/>
       <w:r>
-        <w:t>G</w:t>
-      </w:r>
-      <w:r>
-        <w:t>oals</w:t>
+        <w:t>Goals</w:t>
       </w:r>
       <w:bookmarkEnd w:id="7"/>
     </w:p>
@@ -1198,7 +1479,7 @@
         <w:pStyle w:val="Heading1"/>
       </w:pPr>
       <w:bookmarkStart w:id="8" w:name="_4p7xi5bvhxdr" w:colFirst="0" w:colLast="0"/>
-      <w:bookmarkStart w:id="9" w:name="_Toc490663834"/>
+      <w:bookmarkStart w:id="9" w:name="_Toc490826644"/>
       <w:bookmarkEnd w:id="8"/>
       <w:r>
         <w:t>Pre-requisites</w:t>
@@ -1225,10 +1506,21 @@
         <w:t>need to</w:t>
       </w:r>
       <w:r>
-        <w:t xml:space="preserve"> be installed and setup as suggested by the manufactures. </w:t>
-      </w:r>
-      <w:r>
-        <w:t>Furthermore:</w:t>
+        <w:t xml:space="preserve"> be installed and setup as</w:t>
+      </w:r>
+      <w:r>
+        <w:t xml:space="preserve"> suggested by the manufactures. </w:t>
+      </w:r>
+    </w:p>
+    <w:p>
+      <w:r>
+        <w:t>Furthermore</w:t>
+      </w:r>
+      <w:r>
+        <w:t>, the software has been developed and tested using the following software versions</w:t>
+      </w:r>
+      <w:r>
+        <w:t>:</w:t>
       </w:r>
     </w:p>
     <w:p>
@@ -1240,7 +1532,7 @@
         </w:numPr>
       </w:pPr>
       <w:r>
-        <w:t>OMNIA v1.6.3 or higher</w:t>
+        <w:t>OMNIA v1.6.3</w:t>
       </w:r>
     </w:p>
     <w:p>
@@ -1260,14 +1552,598 @@
         <w:spacing w:before="0" w:line="256" w:lineRule="auto"/>
       </w:pPr>
       <w:r>
-        <w:t>BP</w:t>
-      </w:r>
-      <w:r>
-        <w:t xml:space="preserve"> Premier “Lava Edition” (1.8.5.75</w:t>
-      </w:r>
-      <w:r>
-        <w:t>4) or higher</w:t>
-      </w:r>
+        <w:t>BP Premier “Lava Edition” (1.8.5.754) or higher</w:t>
+      </w:r>
+    </w:p>
+    <w:p>
+      <w:pPr>
+        <w:pBdr>
+          <w:top w:val="none" w:sz="0" w:space="0" w:color="auto"/>
+          <w:left w:val="none" w:sz="0" w:space="0" w:color="auto"/>
+          <w:bottom w:val="none" w:sz="0" w:space="0" w:color="auto"/>
+          <w:right w:val="none" w:sz="0" w:space="0" w:color="auto"/>
+          <w:between w:val="none" w:sz="0" w:space="0" w:color="auto"/>
+        </w:pBdr>
+        <w:spacing w:before="0" w:line="256" w:lineRule="auto"/>
+      </w:pPr>
+    </w:p>
+    <w:p>
+      <w:pPr>
+        <w:pStyle w:val="Heading1"/>
+      </w:pPr>
+      <w:bookmarkStart w:id="10" w:name="_Toc490826645"/>
+      <w:r>
+        <w:t>Bridge setup</w:t>
+      </w:r>
+      <w:bookmarkEnd w:id="10"/>
+    </w:p>
+    <w:p>
+      <w:proofErr w:type="gramStart"/>
+      <w:r>
+        <w:t>In order to</w:t>
+      </w:r>
+      <w:proofErr w:type="gramEnd"/>
+      <w:r>
+        <w:t xml:space="preserve"> have the bridge working BP and OMNIA need to be setup as follow:</w:t>
+      </w:r>
+    </w:p>
+    <w:p>
+      <w:pPr>
+        <w:pStyle w:val="Heading3"/>
+      </w:pPr>
+      <w:bookmarkStart w:id="11" w:name="_Toc490826646"/>
+      <w:r>
+        <w:t>Best Practice</w:t>
+      </w:r>
+      <w:bookmarkEnd w:id="11"/>
+    </w:p>
+    <w:p>
+      <w:r>
+        <w:t xml:space="preserve">As per documentation provided by manufacturer, part of the BP register need to setup </w:t>
+      </w:r>
+      <w:proofErr w:type="gramStart"/>
+      <w:r>
+        <w:t>in order to</w:t>
+      </w:r>
+      <w:proofErr w:type="gramEnd"/>
+      <w:r>
+        <w:t xml:space="preserve"> have the path of the file *.exe of the bridge. This will allow BP to run the bridge when Utility/Spirometry is clicked. </w:t>
+      </w:r>
+      <w:r>
+        <w:t>This is automatically set up during the installation of the bridge software. Here how it should look like:</w:t>
+      </w:r>
+    </w:p>
+    <w:p>
+      <w:pPr>
+        <w:rPr>
+          <w:rFonts w:ascii="Calibri" w:eastAsiaTheme="minorEastAsia" w:hAnsi="Calibri" w:cs="Calibri"/>
+          <w:b/>
+        </w:rPr>
+      </w:pPr>
+      <w:r>
+        <w:rPr>
+          <w:rFonts w:ascii="Calibri" w:eastAsiaTheme="minorEastAsia" w:hAnsi="Calibri" w:cs="Calibri"/>
+        </w:rPr>
+        <w:t xml:space="preserve">[HKEY_LOCAL_MACHINE\SOFTWARE\Best Practice Software\Best Practice\Device    </w:t>
+      </w:r>
+      <w:r>
+        <w:rPr>
+          <w:rFonts w:ascii="Calibri" w:eastAsiaTheme="minorEastAsia" w:hAnsi="Calibri" w:cs="Calibri"/>
+          <w:b/>
+        </w:rPr>
+        <w:t>OR</w:t>
+      </w:r>
+    </w:p>
+    <w:p>
+      <w:pPr>
+        <w:rPr>
+          <w:rFonts w:ascii="Calibri" w:eastAsiaTheme="minorEastAsia" w:hAnsi="Calibri" w:cs="Calibri"/>
+        </w:rPr>
+      </w:pPr>
+      <w:r>
+        <w:rPr>
+          <w:rFonts w:ascii="Calibri" w:eastAsiaTheme="minorEastAsia" w:hAnsi="Calibri" w:cs="Calibri"/>
+        </w:rPr>
+        <w:t>[HKEY_LOCAL_MACHINE\SOFTWARE\Wow6432Node\Best Practice Software\Best Practice\Device]</w:t>
+      </w:r>
+    </w:p>
+    <w:p>
+      <w:pPr>
+        <w:rPr>
+          <w:rFonts w:ascii="Calibri" w:eastAsiaTheme="minorEastAsia" w:hAnsi="Calibri" w:cs="Calibri"/>
+        </w:rPr>
+      </w:pPr>
+      <w:r>
+        <w:rPr>
+          <w:rFonts w:ascii="Calibri" w:eastAsiaTheme="minorEastAsia" w:hAnsi="Calibri" w:cs="Calibri"/>
+        </w:rPr>
+        <w:t>"</w:t>
+      </w:r>
+      <w:proofErr w:type="spellStart"/>
+      <w:r>
+        <w:rPr>
+          <w:rFonts w:ascii="Calibri" w:eastAsiaTheme="minorEastAsia" w:hAnsi="Calibri" w:cs="Calibri"/>
+        </w:rPr>
+        <w:t>SpiroPath</w:t>
+      </w:r>
+      <w:proofErr w:type="spellEnd"/>
+      <w:r>
+        <w:rPr>
+          <w:rFonts w:ascii="Calibri" w:eastAsiaTheme="minorEastAsia" w:hAnsi="Calibri" w:cs="Calibri"/>
+        </w:rPr>
+        <w:t xml:space="preserve">" </w:t>
+      </w:r>
+      <w:proofErr w:type="gramStart"/>
+      <w:r>
+        <w:rPr>
+          <w:rFonts w:ascii="Calibri" w:eastAsiaTheme="minorEastAsia" w:hAnsi="Calibri" w:cs="Calibri"/>
+        </w:rPr>
+        <w:t>= ”path</w:t>
+      </w:r>
+      <w:proofErr w:type="gramEnd"/>
+      <w:r>
+        <w:rPr>
+          <w:rFonts w:ascii="Calibri" w:eastAsiaTheme="minorEastAsia" w:hAnsi="Calibri" w:cs="Calibri"/>
+        </w:rPr>
+        <w:t xml:space="preserve"> of the bridge *.exe file”</w:t>
+      </w:r>
+    </w:p>
+    <w:p>
+      <w:pPr>
+        <w:rPr>
+          <w:rFonts w:ascii="Calibri" w:eastAsiaTheme="minorEastAsia" w:hAnsi="Calibri" w:cs="Calibri"/>
+        </w:rPr>
+      </w:pPr>
+      <w:r>
+        <w:rPr>
+          <w:rFonts w:ascii="Calibri" w:eastAsiaTheme="minorEastAsia" w:hAnsi="Calibri" w:cs="Calibri"/>
+        </w:rPr>
+        <w:t>"</w:t>
+      </w:r>
+      <w:proofErr w:type="spellStart"/>
+      <w:r>
+        <w:rPr>
+          <w:rFonts w:ascii="Calibri" w:eastAsiaTheme="minorEastAsia" w:hAnsi="Calibri" w:cs="Calibri"/>
+        </w:rPr>
+        <w:t>SpiroClass</w:t>
+      </w:r>
+      <w:proofErr w:type="spellEnd"/>
+      <w:r>
+        <w:rPr>
+          <w:rFonts w:ascii="Calibri" w:eastAsiaTheme="minorEastAsia" w:hAnsi="Calibri" w:cs="Calibri"/>
+        </w:rPr>
+        <w:t>"</w:t>
+      </w:r>
+      <w:r>
+        <w:rPr>
+          <w:rFonts w:ascii="Calibri" w:eastAsiaTheme="minorEastAsia" w:hAnsi="Calibri" w:cs="Calibri"/>
+        </w:rPr>
+        <w:t xml:space="preserve"> </w:t>
+      </w:r>
+      <w:r>
+        <w:rPr>
+          <w:rFonts w:ascii="Calibri" w:eastAsiaTheme="minorEastAsia" w:hAnsi="Calibri" w:cs="Calibri"/>
+        </w:rPr>
+        <w:t>=</w:t>
+      </w:r>
+      <w:r>
+        <w:rPr>
+          <w:rFonts w:ascii="Calibri" w:eastAsiaTheme="minorEastAsia" w:hAnsi="Calibri" w:cs="Calibri"/>
+        </w:rPr>
+        <w:t xml:space="preserve"> class name of the Form (something like that </w:t>
+      </w:r>
+      <w:r>
+        <w:rPr>
+          <w:rFonts w:ascii="Calibri" w:eastAsiaTheme="minorEastAsia" w:hAnsi="Calibri" w:cs="Calibri"/>
+        </w:rPr>
+        <w:t>WindowsForms10.Window.8.app.0.141b42a_r10_ad1</w:t>
+      </w:r>
+      <w:r>
+        <w:rPr>
+          <w:rFonts w:ascii="Calibri" w:eastAsiaTheme="minorEastAsia" w:hAnsi="Calibri" w:cs="Calibri"/>
+        </w:rPr>
+        <w:t xml:space="preserve"> which could be find using Spy++)</w:t>
+      </w:r>
+    </w:p>
+    <w:p>
+      <w:pPr>
+        <w:rPr>
+          <w:rFonts w:ascii="Calibri" w:eastAsiaTheme="minorEastAsia" w:hAnsi="Calibri" w:cs="Calibri"/>
+        </w:rPr>
+      </w:pPr>
+      <w:r>
+        <w:rPr>
+          <w:rFonts w:ascii="Calibri" w:eastAsiaTheme="minorEastAsia" w:hAnsi="Calibri" w:cs="Calibri"/>
+        </w:rPr>
+        <w:lastRenderedPageBreak/>
+        <w:t>"</w:t>
+      </w:r>
+      <w:proofErr w:type="spellStart"/>
+      <w:r>
+        <w:rPr>
+          <w:rFonts w:ascii="Calibri" w:eastAsiaTheme="minorEastAsia" w:hAnsi="Calibri" w:cs="Calibri"/>
+        </w:rPr>
+        <w:t>SpiroName</w:t>
+      </w:r>
+      <w:proofErr w:type="spellEnd"/>
+      <w:r>
+        <w:rPr>
+          <w:rFonts w:ascii="Calibri" w:eastAsiaTheme="minorEastAsia" w:hAnsi="Calibri" w:cs="Calibri"/>
+        </w:rPr>
+        <w:t xml:space="preserve">"= </w:t>
+      </w:r>
+      <w:r>
+        <w:rPr>
+          <w:rFonts w:ascii="Calibri" w:eastAsiaTheme="minorEastAsia" w:hAnsi="Calibri" w:cs="Calibri"/>
+        </w:rPr>
+        <w:t>BP - OMNIA Bridge</w:t>
+      </w:r>
+    </w:p>
+    <w:p>
+      <w:pPr>
+        <w:pStyle w:val="Heading3"/>
+      </w:pPr>
+      <w:bookmarkStart w:id="12" w:name="_Toc490826647"/>
+      <w:r>
+        <w:t>OMNIA</w:t>
+      </w:r>
+      <w:bookmarkEnd w:id="12"/>
+    </w:p>
+    <w:p>
+      <w:r>
+        <w:t>The bridge needs to login with specific rights so a new user needs to be created. Below the procedure:</w:t>
+      </w:r>
+    </w:p>
+    <w:p>
+      <w:pPr>
+        <w:pStyle w:val="ListParagraph"/>
+        <w:numPr>
+          <w:ilvl w:val="0"/>
+          <w:numId w:val="6"/>
+        </w:numPr>
+      </w:pPr>
+      <w:r>
+        <w:t xml:space="preserve">Login as </w:t>
+      </w:r>
+      <w:r>
+        <w:rPr>
+          <w:b/>
+          <w:i/>
+        </w:rPr>
+        <w:t>Admin</w:t>
+      </w:r>
+    </w:p>
+    <w:p>
+      <w:pPr>
+        <w:pStyle w:val="ListParagraph"/>
+        <w:numPr>
+          <w:ilvl w:val="0"/>
+          <w:numId w:val="6"/>
+        </w:numPr>
+      </w:pPr>
+      <w:r>
+        <w:t xml:space="preserve">Under </w:t>
+      </w:r>
+      <w:r>
+        <w:rPr>
+          <w:b/>
+          <w:i/>
+        </w:rPr>
+        <w:t>Utility/User Accounts</w:t>
+      </w:r>
+      <w:r>
+        <w:t xml:space="preserve">, click on </w:t>
+      </w:r>
+      <w:r>
+        <w:rPr>
+          <w:b/>
+          <w:i/>
+        </w:rPr>
+        <w:t>Users Management</w:t>
+      </w:r>
+    </w:p>
+    <w:p>
+      <w:pPr>
+        <w:pStyle w:val="ListParagraph"/>
+        <w:numPr>
+          <w:ilvl w:val="0"/>
+          <w:numId w:val="6"/>
+        </w:numPr>
+      </w:pPr>
+      <w:r>
+        <w:t xml:space="preserve">Click </w:t>
+      </w:r>
+      <w:r>
+        <w:rPr>
+          <w:b/>
+          <w:i/>
+        </w:rPr>
+        <w:t>Add User</w:t>
+      </w:r>
+    </w:p>
+    <w:p>
+      <w:pPr>
+        <w:pStyle w:val="ListParagraph"/>
+        <w:numPr>
+          <w:ilvl w:val="0"/>
+          <w:numId w:val="6"/>
+        </w:numPr>
+      </w:pPr>
+      <w:r>
+        <w:t>Fill the form with:</w:t>
+      </w:r>
+    </w:p>
+    <w:p>
+      <w:pPr>
+        <w:pStyle w:val="ListParagraph"/>
+        <w:numPr>
+          <w:ilvl w:val="1"/>
+          <w:numId w:val="6"/>
+        </w:numPr>
+      </w:pPr>
+      <w:r>
+        <w:t xml:space="preserve">Username -&gt; </w:t>
+      </w:r>
+      <w:proofErr w:type="spellStart"/>
+      <w:r>
+        <w:rPr>
+          <w:b/>
+          <w:i/>
+        </w:rPr>
+        <w:t>ocp</w:t>
+      </w:r>
+      <w:proofErr w:type="spellEnd"/>
+    </w:p>
+    <w:p>
+      <w:pPr>
+        <w:pStyle w:val="ListParagraph"/>
+        <w:numPr>
+          <w:ilvl w:val="1"/>
+          <w:numId w:val="6"/>
+        </w:numPr>
+      </w:pPr>
+      <w:r>
+        <w:t xml:space="preserve">First Name -&gt; </w:t>
+      </w:r>
+      <w:r>
+        <w:rPr>
+          <w:b/>
+          <w:i/>
+        </w:rPr>
+        <w:t>BP Bridge</w:t>
+      </w:r>
+    </w:p>
+    <w:p>
+      <w:pPr>
+        <w:pStyle w:val="ListParagraph"/>
+        <w:numPr>
+          <w:ilvl w:val="1"/>
+          <w:numId w:val="6"/>
+        </w:numPr>
+      </w:pPr>
+      <w:r>
+        <w:t xml:space="preserve">Unchecked </w:t>
+      </w:r>
+      <w:r>
+        <w:rPr>
+          <w:b/>
+          <w:i/>
+        </w:rPr>
+        <w:t>Change PWD @ 1</w:t>
+      </w:r>
+      <w:r>
+        <w:rPr>
+          <w:b/>
+          <w:i/>
+          <w:vertAlign w:val="superscript"/>
+        </w:rPr>
+        <w:t>st</w:t>
+      </w:r>
+      <w:r>
+        <w:rPr>
+          <w:b/>
+          <w:i/>
+        </w:rPr>
+        <w:t xml:space="preserve"> Login</w:t>
+      </w:r>
+    </w:p>
+    <w:p>
+      <w:pPr>
+        <w:pStyle w:val="ListParagraph"/>
+        <w:numPr>
+          <w:ilvl w:val="1"/>
+          <w:numId w:val="6"/>
+        </w:numPr>
+      </w:pPr>
+      <w:r>
+        <w:t xml:space="preserve">Checked </w:t>
+      </w:r>
+      <w:r>
+        <w:rPr>
+          <w:b/>
+          <w:i/>
+        </w:rPr>
+        <w:t>PWD never expires</w:t>
+      </w:r>
+    </w:p>
+    <w:p>
+      <w:pPr>
+        <w:pStyle w:val="ListParagraph"/>
+        <w:numPr>
+          <w:ilvl w:val="0"/>
+          <w:numId w:val="6"/>
+        </w:numPr>
+      </w:pPr>
+      <w:r>
+        <w:t xml:space="preserve">Select </w:t>
+      </w:r>
+      <w:r>
+        <w:rPr>
+          <w:b/>
+          <w:i/>
+        </w:rPr>
+        <w:t>PFT Technicians</w:t>
+      </w:r>
+      <w:r>
+        <w:t xml:space="preserve"> as role</w:t>
+      </w:r>
+    </w:p>
+    <w:p>
+      <w:pPr>
+        <w:pStyle w:val="ListParagraph"/>
+        <w:numPr>
+          <w:ilvl w:val="0"/>
+          <w:numId w:val="6"/>
+        </w:numPr>
+      </w:pPr>
+      <w:r>
+        <w:t>Logout</w:t>
+      </w:r>
+    </w:p>
+    <w:p>
+      <w:pPr>
+        <w:pStyle w:val="ListParagraph"/>
+        <w:numPr>
+          <w:ilvl w:val="0"/>
+          <w:numId w:val="6"/>
+        </w:numPr>
+      </w:pPr>
+      <w:r>
+        <w:t xml:space="preserve">Type </w:t>
+      </w:r>
+      <w:proofErr w:type="spellStart"/>
+      <w:r>
+        <w:rPr>
+          <w:b/>
+          <w:i/>
+        </w:rPr>
+        <w:t>ocp</w:t>
+      </w:r>
+      <w:proofErr w:type="spellEnd"/>
+      <w:r>
+        <w:t xml:space="preserve"> as username and click Login</w:t>
+      </w:r>
+    </w:p>
+    <w:p>
+      <w:pPr>
+        <w:pStyle w:val="ListParagraph"/>
+        <w:numPr>
+          <w:ilvl w:val="0"/>
+          <w:numId w:val="6"/>
+        </w:numPr>
+      </w:pPr>
+      <w:r>
+        <w:t xml:space="preserve">Insert as password and confirm password </w:t>
+      </w:r>
+      <w:proofErr w:type="spellStart"/>
+      <w:r>
+        <w:rPr>
+          <w:b/>
+          <w:i/>
+        </w:rPr>
+        <w:t>bp</w:t>
+      </w:r>
+      <w:proofErr w:type="spellEnd"/>
+      <w:r>
+        <w:rPr>
+          <w:b/>
+          <w:i/>
+        </w:rPr>
+        <w:t xml:space="preserve"> </w:t>
+      </w:r>
+      <w:r>
+        <w:t>and click OK</w:t>
+      </w:r>
+    </w:p>
+    <w:p/>
+    <w:p>
+      <w:pPr>
+        <w:pStyle w:val="Heading1"/>
+      </w:pPr>
+      <w:bookmarkStart w:id="13" w:name="_Toc490826648"/>
+      <w:r>
+        <w:t>Code Documentation</w:t>
+      </w:r>
+      <w:bookmarkEnd w:id="13"/>
+    </w:p>
+    <w:p>
+      <w:r>
+        <w:t>The project is divided in 3 main parts:</w:t>
+      </w:r>
+    </w:p>
+    <w:p>
+      <w:pPr>
+        <w:pStyle w:val="ListParagraph"/>
+        <w:numPr>
+          <w:ilvl w:val="0"/>
+          <w:numId w:val="5"/>
+        </w:numPr>
+      </w:pPr>
+      <w:r>
+        <w:t xml:space="preserve">Form </w:t>
+      </w:r>
+    </w:p>
+    <w:p>
+      <w:pPr>
+        <w:pStyle w:val="ListParagraph"/>
+        <w:numPr>
+          <w:ilvl w:val="0"/>
+          <w:numId w:val="5"/>
+        </w:numPr>
+      </w:pPr>
+      <w:r>
+        <w:t>Omnia Command</w:t>
+      </w:r>
+    </w:p>
+    <w:p>
+      <w:pPr>
+        <w:pStyle w:val="ListParagraph"/>
+        <w:numPr>
+          <w:ilvl w:val="1"/>
+          <w:numId w:val="5"/>
+        </w:numPr>
+      </w:pPr>
+      <w:r>
+        <w:t>Command List</w:t>
+      </w:r>
+    </w:p>
+    <w:p>
+      <w:pPr>
+        <w:pStyle w:val="ListParagraph"/>
+        <w:numPr>
+          <w:ilvl w:val="1"/>
+          <w:numId w:val="5"/>
+        </w:numPr>
+      </w:pPr>
+      <w:r>
+        <w:t>Command Utility</w:t>
+      </w:r>
+    </w:p>
+    <w:p>
+      <w:pPr>
+        <w:pStyle w:val="ListParagraph"/>
+        <w:numPr>
+          <w:ilvl w:val="0"/>
+          <w:numId w:val="5"/>
+        </w:numPr>
+      </w:pPr>
+      <w:r>
+        <w:t>Utility</w:t>
+      </w:r>
+    </w:p>
+    <w:p/>
+    <w:p/>
+    <w:p>
+      <w:pPr>
+        <w:pBdr>
+          <w:top w:val="none" w:sz="0" w:space="0" w:color="auto"/>
+          <w:left w:val="none" w:sz="0" w:space="0" w:color="auto"/>
+          <w:bottom w:val="none" w:sz="0" w:space="0" w:color="auto"/>
+          <w:right w:val="none" w:sz="0" w:space="0" w:color="auto"/>
+          <w:between w:val="none" w:sz="0" w:space="0" w:color="auto"/>
+        </w:pBdr>
+        <w:spacing w:before="0" w:line="256" w:lineRule="auto"/>
+      </w:pPr>
     </w:p>
     <w:p>
       <w:pPr>
@@ -1348,7 +2224,7 @@
           <w:rPr>
             <w:noProof/>
           </w:rPr>
-          <w:t>1</w:t>
+          <w:t>4</w:t>
         </w:r>
         <w:r>
           <w:rPr>
@@ -1400,8 +2276,8 @@
       <w:spacing w:before="0"/>
       <w:jc w:val="right"/>
     </w:pPr>
-    <w:bookmarkStart w:id="10" w:name="_9nvcibv3gama" w:colFirst="0" w:colLast="0"/>
-    <w:bookmarkEnd w:id="10"/>
+    <w:bookmarkStart w:id="14" w:name="_9nvcibv3gama" w:colFirst="0" w:colLast="0"/>
+    <w:bookmarkEnd w:id="14"/>
     <w:r>
       <w:rPr>
         <w:color w:val="000000"/>
@@ -1496,6 +2372,95 @@
 <file path=word/numbering.xml><?xml version="1.0" encoding="utf-8"?>
 <w:numbering xmlns:wpc="http://schemas.microsoft.com/office/word/2010/wordprocessingCanvas" xmlns:cx="http://schemas.microsoft.com/office/drawing/2014/chartex" xmlns:cx1="http://schemas.microsoft.com/office/drawing/2015/9/8/chartex" xmlns:cx2="http://schemas.microsoft.com/office/drawing/2015/10/21/chartex" xmlns:cx3="http://schemas.microsoft.com/office/drawing/2016/5/9/chartex" xmlns:cx4="http://schemas.microsoft.com/office/drawing/2016/5/10/chartex" xmlns:cx5="http://schemas.microsoft.com/office/drawing/2016/5/11/chartex" xmlns:cx6="http://schemas.microsoft.com/office/drawing/2016/5/12/chartex" xmlns:cx7="http://schemas.microsoft.com/office/drawing/2016/5/13/chartex" xmlns:cx8="http://schemas.microsoft.com/office/drawing/2016/5/14/chartex" xmlns:mc="http://schemas.openxmlformats.org/markup-compatibility/2006" xmlns:aink="http://schemas.microsoft.com/office/drawing/2016/ink" xmlns:am3d="http://schemas.microsoft.com/office/drawing/2017/model3d" xmlns:o="urn:schemas-microsoft-com:office:office" xmlns:r="http://schemas.openxmlformats.org/officeDocument/2006/relationships" xmlns:m="http://schemas.openxmlformats.org/officeDocument/2006/math" xmlns:v="urn:schemas-microsoft-com:vml" xmlns:wp14="http://schemas.microsoft.com/office/word/2010/wordprocessingDrawing" xmlns:wp="http://schemas.openxmlformats.org/drawingml/2006/wordprocessingDrawing" xmlns:w10="urn:schemas-microsoft-com:office:word" xmlns:w="http://schemas.openxmlformats.org/wordprocessingml/2006/main" xmlns:w14="http://schemas.microsoft.com/office/word/2010/wordml" xmlns:w15="http://schemas.microsoft.com/office/word/2012/wordml" xmlns:w16cid="http://schemas.microsoft.com/office/word/2016/wordml/cid" xmlns:w16se="http://schemas.microsoft.com/office/word/2015/wordml/symex" xmlns:wpg="http://schemas.microsoft.com/office/word/2010/wordprocessingGroup" xmlns:wpi="http://schemas.microsoft.com/office/word/2010/wordprocessingInk" xmlns:wne="http://schemas.microsoft.com/office/word/2006/wordml" xmlns:wps="http://schemas.microsoft.com/office/word/2010/wordprocessingShape" mc:Ignorable="w14 w15 w16se w16cid wp14">
   <w:abstractNum w:abstractNumId="0" w15:restartNumberingAfterBreak="0">
+    <w:nsid w:val="0F16772A"/>
+    <w:multiLevelType w:val="hybridMultilevel"/>
+    <w:tmpl w:val="D3F2A87E"/>
+    <w:lvl w:ilvl="0" w:tplc="0C090011">
+      <w:start w:val="1"/>
+      <w:numFmt w:val="decimal"/>
+      <w:lvlText w:val="%1)"/>
+      <w:lvlJc w:val="left"/>
+      <w:pPr>
+        <w:ind w:left="720" w:hanging="360"/>
+      </w:pPr>
+      <w:rPr>
+        <w:rFonts w:hint="default"/>
+      </w:rPr>
+    </w:lvl>
+    <w:lvl w:ilvl="1" w:tplc="0C090019">
+      <w:start w:val="1"/>
+      <w:numFmt w:val="lowerLetter"/>
+      <w:lvlText w:val="%2."/>
+      <w:lvlJc w:val="left"/>
+      <w:pPr>
+        <w:ind w:left="1440" w:hanging="360"/>
+      </w:pPr>
+    </w:lvl>
+    <w:lvl w:ilvl="2" w:tplc="0C09001B" w:tentative="1">
+      <w:start w:val="1"/>
+      <w:numFmt w:val="lowerRoman"/>
+      <w:lvlText w:val="%3."/>
+      <w:lvlJc w:val="right"/>
+      <w:pPr>
+        <w:ind w:left="2160" w:hanging="180"/>
+      </w:pPr>
+    </w:lvl>
+    <w:lvl w:ilvl="3" w:tplc="0C09000F" w:tentative="1">
+      <w:start w:val="1"/>
+      <w:numFmt w:val="decimal"/>
+      <w:lvlText w:val="%4."/>
+      <w:lvlJc w:val="left"/>
+      <w:pPr>
+        <w:ind w:left="2880" w:hanging="360"/>
+      </w:pPr>
+    </w:lvl>
+    <w:lvl w:ilvl="4" w:tplc="0C090019" w:tentative="1">
+      <w:start w:val="1"/>
+      <w:numFmt w:val="lowerLetter"/>
+      <w:lvlText w:val="%5."/>
+      <w:lvlJc w:val="left"/>
+      <w:pPr>
+        <w:ind w:left="3600" w:hanging="360"/>
+      </w:pPr>
+    </w:lvl>
+    <w:lvl w:ilvl="5" w:tplc="0C09001B" w:tentative="1">
+      <w:start w:val="1"/>
+      <w:numFmt w:val="lowerRoman"/>
+      <w:lvlText w:val="%6."/>
+      <w:lvlJc w:val="right"/>
+      <w:pPr>
+        <w:ind w:left="4320" w:hanging="180"/>
+      </w:pPr>
+    </w:lvl>
+    <w:lvl w:ilvl="6" w:tplc="0C09000F" w:tentative="1">
+      <w:start w:val="1"/>
+      <w:numFmt w:val="decimal"/>
+      <w:lvlText w:val="%7."/>
+      <w:lvlJc w:val="left"/>
+      <w:pPr>
+        <w:ind w:left="5040" w:hanging="360"/>
+      </w:pPr>
+    </w:lvl>
+    <w:lvl w:ilvl="7" w:tplc="0C090019" w:tentative="1">
+      <w:start w:val="1"/>
+      <w:numFmt w:val="lowerLetter"/>
+      <w:lvlText w:val="%8."/>
+      <w:lvlJc w:val="left"/>
+      <w:pPr>
+        <w:ind w:left="5760" w:hanging="360"/>
+      </w:pPr>
+    </w:lvl>
+    <w:lvl w:ilvl="8" w:tplc="0C09001B" w:tentative="1">
+      <w:start w:val="1"/>
+      <w:numFmt w:val="lowerRoman"/>
+      <w:lvlText w:val="%9."/>
+      <w:lvlJc w:val="right"/>
+      <w:pPr>
+        <w:ind w:left="6480" w:hanging="180"/>
+      </w:pPr>
+    </w:lvl>
+  </w:abstractNum>
+  <w:abstractNum w:abstractNumId="1" w15:restartNumberingAfterBreak="0">
     <w:nsid w:val="2E0A7BB6"/>
     <w:multiLevelType w:val="hybridMultilevel"/>
     <w:tmpl w:val="A21A53EC"/>
@@ -1608,7 +2573,7 @@
       </w:rPr>
     </w:lvl>
   </w:abstractNum>
-  <w:abstractNum w:abstractNumId="1" w15:restartNumberingAfterBreak="0">
+  <w:abstractNum w:abstractNumId="2" w15:restartNumberingAfterBreak="0">
     <w:nsid w:val="33080296"/>
     <w:multiLevelType w:val="hybridMultilevel"/>
     <w:tmpl w:val="B9100E74"/>
@@ -1721,7 +2686,96 @@
       </w:rPr>
     </w:lvl>
   </w:abstractNum>
-  <w:abstractNum w:abstractNumId="2" w15:restartNumberingAfterBreak="0">
+  <w:abstractNum w:abstractNumId="3" w15:restartNumberingAfterBreak="0">
+    <w:nsid w:val="3A2F68DC"/>
+    <w:multiLevelType w:val="hybridMultilevel"/>
+    <w:tmpl w:val="9C2CC4B8"/>
+    <w:lvl w:ilvl="0" w:tplc="0C090011">
+      <w:start w:val="1"/>
+      <w:numFmt w:val="decimal"/>
+      <w:lvlText w:val="%1)"/>
+      <w:lvlJc w:val="left"/>
+      <w:pPr>
+        <w:ind w:left="720" w:hanging="360"/>
+      </w:pPr>
+      <w:rPr>
+        <w:rFonts w:hint="default"/>
+      </w:rPr>
+    </w:lvl>
+    <w:lvl w:ilvl="1" w:tplc="0C090019">
+      <w:start w:val="1"/>
+      <w:numFmt w:val="lowerLetter"/>
+      <w:lvlText w:val="%2."/>
+      <w:lvlJc w:val="left"/>
+      <w:pPr>
+        <w:ind w:left="1440" w:hanging="360"/>
+      </w:pPr>
+    </w:lvl>
+    <w:lvl w:ilvl="2" w:tplc="0C09001B" w:tentative="1">
+      <w:start w:val="1"/>
+      <w:numFmt w:val="lowerRoman"/>
+      <w:lvlText w:val="%3."/>
+      <w:lvlJc w:val="right"/>
+      <w:pPr>
+        <w:ind w:left="2160" w:hanging="180"/>
+      </w:pPr>
+    </w:lvl>
+    <w:lvl w:ilvl="3" w:tplc="0C09000F" w:tentative="1">
+      <w:start w:val="1"/>
+      <w:numFmt w:val="decimal"/>
+      <w:lvlText w:val="%4."/>
+      <w:lvlJc w:val="left"/>
+      <w:pPr>
+        <w:ind w:left="2880" w:hanging="360"/>
+      </w:pPr>
+    </w:lvl>
+    <w:lvl w:ilvl="4" w:tplc="0C090019" w:tentative="1">
+      <w:start w:val="1"/>
+      <w:numFmt w:val="lowerLetter"/>
+      <w:lvlText w:val="%5."/>
+      <w:lvlJc w:val="left"/>
+      <w:pPr>
+        <w:ind w:left="3600" w:hanging="360"/>
+      </w:pPr>
+    </w:lvl>
+    <w:lvl w:ilvl="5" w:tplc="0C09001B" w:tentative="1">
+      <w:start w:val="1"/>
+      <w:numFmt w:val="lowerRoman"/>
+      <w:lvlText w:val="%6."/>
+      <w:lvlJc w:val="right"/>
+      <w:pPr>
+        <w:ind w:left="4320" w:hanging="180"/>
+      </w:pPr>
+    </w:lvl>
+    <w:lvl w:ilvl="6" w:tplc="0C09000F" w:tentative="1">
+      <w:start w:val="1"/>
+      <w:numFmt w:val="decimal"/>
+      <w:lvlText w:val="%7."/>
+      <w:lvlJc w:val="left"/>
+      <w:pPr>
+        <w:ind w:left="5040" w:hanging="360"/>
+      </w:pPr>
+    </w:lvl>
+    <w:lvl w:ilvl="7" w:tplc="0C090019" w:tentative="1">
+      <w:start w:val="1"/>
+      <w:numFmt w:val="lowerLetter"/>
+      <w:lvlText w:val="%8."/>
+      <w:lvlJc w:val="left"/>
+      <w:pPr>
+        <w:ind w:left="5760" w:hanging="360"/>
+      </w:pPr>
+    </w:lvl>
+    <w:lvl w:ilvl="8" w:tplc="0C09001B" w:tentative="1">
+      <w:start w:val="1"/>
+      <w:numFmt w:val="lowerRoman"/>
+      <w:lvlText w:val="%9."/>
+      <w:lvlJc w:val="right"/>
+      <w:pPr>
+        <w:ind w:left="6480" w:hanging="180"/>
+      </w:pPr>
+    </w:lvl>
+  </w:abstractNum>
+  <w:abstractNum w:abstractNumId="4" w15:restartNumberingAfterBreak="0">
     <w:nsid w:val="76235EE2"/>
     <w:multiLevelType w:val="multilevel"/>
     <w:tmpl w:val="7DB62DAA"/>
@@ -1834,7 +2888,7 @@
       </w:rPr>
     </w:lvl>
   </w:abstractNum>
-  <w:abstractNum w:abstractNumId="3" w15:restartNumberingAfterBreak="0">
+  <w:abstractNum w:abstractNumId="5" w15:restartNumberingAfterBreak="0">
     <w:nsid w:val="7E222B98"/>
     <w:multiLevelType w:val="multilevel"/>
     <w:tmpl w:val="592657D4"/>
@@ -1948,25 +3002,22 @@
     </w:lvl>
   </w:abstractNum>
   <w:num w:numId="1">
+    <w:abstractNumId w:val="5"/>
+  </w:num>
+  <w:num w:numId="2">
+    <w:abstractNumId w:val="4"/>
+  </w:num>
+  <w:num w:numId="3">
+    <w:abstractNumId w:val="1"/>
+  </w:num>
+  <w:num w:numId="4">
+    <w:abstractNumId w:val="2"/>
+  </w:num>
+  <w:num w:numId="5">
     <w:abstractNumId w:val="3"/>
   </w:num>
-  <w:num w:numId="2">
-    <w:abstractNumId w:val="2"/>
-  </w:num>
-  <w:num w:numId="3">
+  <w:num w:numId="6">
     <w:abstractNumId w:val="0"/>
-  </w:num>
-  <w:num w:numId="4">
-    <w:abstractNumId w:val="1"/>
-    <w:lvlOverride w:ilvl="0"/>
-    <w:lvlOverride w:ilvl="1"/>
-    <w:lvlOverride w:ilvl="2"/>
-    <w:lvlOverride w:ilvl="3"/>
-    <w:lvlOverride w:ilvl="4"/>
-    <w:lvlOverride w:ilvl="5"/>
-    <w:lvlOverride w:ilvl="6"/>
-    <w:lvlOverride w:ilvl="7"/>
-    <w:lvlOverride w:ilvl="8"/>
   </w:num>
 </w:numbering>
 </file>
@@ -2482,6 +3533,7 @@
   <w:style w:type="character" w:default="1" w:styleId="DefaultParagraphFont">
     <w:name w:val="Default Paragraph Font"/>
     <w:uiPriority w:val="1"/>
+    <w:semiHidden/>
     <w:unhideWhenUsed/>
   </w:style>
   <w:style w:type="table" w:default="1" w:styleId="TableNormal">
@@ -2679,6 +3731,19 @@
     <w:pPr>
       <w:ind w:left="720"/>
       <w:contextualSpacing/>
+    </w:pPr>
+  </w:style>
+  <w:style w:type="paragraph" w:styleId="TOC3">
+    <w:name w:val="toc 3"/>
+    <w:basedOn w:val="Normal"/>
+    <w:next w:val="Normal"/>
+    <w:autoRedefine/>
+    <w:uiPriority w:val="39"/>
+    <w:unhideWhenUsed/>
+    <w:rsid w:val="001F543D"/>
+    <w:pPr>
+      <w:spacing w:after="100"/>
+      <w:ind w:left="440"/>
     </w:pPr>
   </w:style>
 </w:styles>
@@ -2984,7 +4049,7 @@
 </file>
 
 <file path=customXml/itemProps1.xml><?xml version="1.0" encoding="utf-8"?>
-<ds:datastoreItem xmlns:ds="http://schemas.openxmlformats.org/officeDocument/2006/customXml" ds:itemID="{4FD5E152-0E01-4ED2-AED4-A349463F3EA3}">
+<ds:datastoreItem xmlns:ds="http://schemas.openxmlformats.org/officeDocument/2006/customXml" ds:itemID="{EF7FEA7B-7159-4437-B74F-2E57F5F1C4FE}">
   <ds:schemaRefs>
     <ds:schemaRef ds:uri="http://schemas.openxmlformats.org/officeDocument/2006/bibliography"/>
   </ds:schemaRefs>

</xml_diff>

<commit_message>
Comment added for more documentation on how to setup OMNIA
</commit_message>
<xml_diff>
--- a/BP-OMNIA Bridge.docx
+++ b/BP-OMNIA Bridge.docx
@@ -823,19 +823,17 @@
       <w:r>
         <w:br w:type="page"/>
       </w:r>
-      <w:bookmarkStart w:id="3" w:name="_GoBack"/>
-      <w:bookmarkEnd w:id="3"/>
     </w:p>
     <w:p>
       <w:pPr>
         <w:pStyle w:val="Heading1"/>
       </w:pPr>
-      <w:bookmarkStart w:id="4" w:name="_Toc490826641"/>
+      <w:bookmarkStart w:id="3" w:name="_Toc490826641"/>
       <w:r>
         <w:lastRenderedPageBreak/>
         <w:t>Changes and Compatibility</w:t>
       </w:r>
-      <w:bookmarkEnd w:id="4"/>
+      <w:bookmarkEnd w:id="3"/>
     </w:p>
     <w:tbl>
       <w:tblPr>
@@ -1381,65 +1379,65 @@
       <w:pPr>
         <w:pStyle w:val="Heading1"/>
       </w:pPr>
-      <w:bookmarkStart w:id="5" w:name="_Toc490826642"/>
+      <w:bookmarkStart w:id="4" w:name="_Toc490826642"/>
       <w:r>
         <w:lastRenderedPageBreak/>
         <w:t>Overview</w:t>
       </w:r>
+      <w:bookmarkEnd w:id="4"/>
+    </w:p>
+    <w:p>
+      <w:r>
+        <w:t>BP</w:t>
+      </w:r>
+      <w:r>
+        <w:t>-</w:t>
+      </w:r>
+      <w:r>
+        <w:t>OMNIA</w:t>
+      </w:r>
+      <w:r>
+        <w:t xml:space="preserve"> Bridge is a software</w:t>
+      </w:r>
+      <w:r>
+        <w:t xml:space="preserve"> (in C#)</w:t>
+      </w:r>
+      <w:r>
+        <w:t xml:space="preserve"> that allows </w:t>
+      </w:r>
+      <w:r>
+        <w:t>Best Practice and OMNIA</w:t>
+      </w:r>
+      <w:r>
+        <w:t xml:space="preserve"> to communicate and </w:t>
+      </w:r>
+      <w:r>
+        <w:t xml:space="preserve">to </w:t>
+      </w:r>
+      <w:r>
+        <w:t xml:space="preserve">exchange personal details and spirometry results. </w:t>
+      </w:r>
+      <w:r>
+        <w:t xml:space="preserve">The user can control and double check the data exchange using a basic </w:t>
+      </w:r>
+      <w:r>
+        <w:t>graphic</w:t>
+      </w:r>
+      <w:r>
+        <w:t xml:space="preserve"> interface.</w:t>
+      </w:r>
+    </w:p>
+    <w:p>
+      <w:pPr>
+        <w:pStyle w:val="Heading1"/>
+      </w:pPr>
+      <w:bookmarkStart w:id="5" w:name="_3at9u9s4e0vp" w:colFirst="0" w:colLast="0"/>
+      <w:bookmarkStart w:id="6" w:name="_Toc490826643"/>
       <w:bookmarkEnd w:id="5"/>
-    </w:p>
-    <w:p>
-      <w:r>
-        <w:t>BP</w:t>
-      </w:r>
-      <w:r>
-        <w:t>-</w:t>
-      </w:r>
-      <w:r>
-        <w:t>OMNIA</w:t>
-      </w:r>
-      <w:r>
-        <w:t xml:space="preserve"> Bridge is a software</w:t>
-      </w:r>
-      <w:r>
-        <w:t xml:space="preserve"> (in C#)</w:t>
-      </w:r>
-      <w:r>
-        <w:t xml:space="preserve"> that allows </w:t>
-      </w:r>
-      <w:r>
-        <w:t>Best Practice and OMNIA</w:t>
-      </w:r>
-      <w:r>
-        <w:t xml:space="preserve"> to communicate and </w:t>
-      </w:r>
-      <w:r>
-        <w:t xml:space="preserve">to </w:t>
-      </w:r>
-      <w:r>
-        <w:t xml:space="preserve">exchange personal details and spirometry results. </w:t>
-      </w:r>
-      <w:r>
-        <w:t xml:space="preserve">The user can control and double check the data exchange using a basic </w:t>
-      </w:r>
-      <w:r>
-        <w:t>graphic</w:t>
-      </w:r>
-      <w:r>
-        <w:t xml:space="preserve"> interface.</w:t>
-      </w:r>
-    </w:p>
-    <w:p>
-      <w:pPr>
-        <w:pStyle w:val="Heading1"/>
-      </w:pPr>
-      <w:bookmarkStart w:id="6" w:name="_3at9u9s4e0vp" w:colFirst="0" w:colLast="0"/>
-      <w:bookmarkStart w:id="7" w:name="_Toc490826643"/>
+      <w:r>
+        <w:t>Goals</w:t>
+      </w:r>
       <w:bookmarkEnd w:id="6"/>
-      <w:r>
-        <w:t>Goals</w:t>
-      </w:r>
-      <w:bookmarkEnd w:id="7"/>
     </w:p>
     <w:p>
       <w:pPr>
@@ -1478,13 +1476,13 @@
       <w:pPr>
         <w:pStyle w:val="Heading1"/>
       </w:pPr>
-      <w:bookmarkStart w:id="8" w:name="_4p7xi5bvhxdr" w:colFirst="0" w:colLast="0"/>
-      <w:bookmarkStart w:id="9" w:name="_Toc490826644"/>
+      <w:bookmarkStart w:id="7" w:name="_4p7xi5bvhxdr" w:colFirst="0" w:colLast="0"/>
+      <w:bookmarkStart w:id="8" w:name="_Toc490826644"/>
+      <w:bookmarkEnd w:id="7"/>
+      <w:r>
+        <w:t>Pre-requisites</w:t>
+      </w:r>
       <w:bookmarkEnd w:id="8"/>
-      <w:r>
-        <w:t>Pre-requisites</w:t>
-      </w:r>
-      <w:bookmarkEnd w:id="9"/>
       <w:r>
         <w:t xml:space="preserve"> </w:t>
       </w:r>
@@ -1571,43 +1569,30 @@
       <w:pPr>
         <w:pStyle w:val="Heading1"/>
       </w:pPr>
-      <w:bookmarkStart w:id="10" w:name="_Toc490826645"/>
+      <w:bookmarkStart w:id="9" w:name="_Toc490826645"/>
       <w:r>
         <w:t>Bridge setup</w:t>
       </w:r>
+      <w:bookmarkEnd w:id="9"/>
+    </w:p>
+    <w:p>
+      <w:r>
+        <w:t>In order to have the bridge working BP and OMNIA need to be setup as follow:</w:t>
+      </w:r>
+    </w:p>
+    <w:p>
+      <w:pPr>
+        <w:pStyle w:val="Heading3"/>
+      </w:pPr>
+      <w:bookmarkStart w:id="10" w:name="_Toc490826646"/>
+      <w:r>
+        <w:t>Best Practice</w:t>
+      </w:r>
       <w:bookmarkEnd w:id="10"/>
     </w:p>
     <w:p>
-      <w:proofErr w:type="gramStart"/>
-      <w:r>
-        <w:t>In order to</w:t>
-      </w:r>
-      <w:proofErr w:type="gramEnd"/>
-      <w:r>
-        <w:t xml:space="preserve"> have the bridge working BP and OMNIA need to be setup as follow:</w:t>
-      </w:r>
-    </w:p>
-    <w:p>
-      <w:pPr>
-        <w:pStyle w:val="Heading3"/>
-      </w:pPr>
-      <w:bookmarkStart w:id="11" w:name="_Toc490826646"/>
-      <w:r>
-        <w:t>Best Practice</w:t>
-      </w:r>
-      <w:bookmarkEnd w:id="11"/>
-    </w:p>
-    <w:p>
-      <w:r>
-        <w:t xml:space="preserve">As per documentation provided by manufacturer, part of the BP register need to setup </w:t>
-      </w:r>
-      <w:proofErr w:type="gramStart"/>
-      <w:r>
-        <w:t>in order to</w:t>
-      </w:r>
-      <w:proofErr w:type="gramEnd"/>
-      <w:r>
-        <w:t xml:space="preserve"> have the path of the file *.exe of the bridge. This will allow BP to run the bridge when Utility/Spirometry is clicked. </w:t>
+      <w:r>
+        <w:t xml:space="preserve">As per documentation provided by manufacturer, part of the BP register need to setup in order to have the path of the file *.exe of the bridge. This will allow BP to run the bridge when Utility/Spirometry is clicked. </w:t>
       </w:r>
       <w:r>
         <w:t>This is automatically set up during the installation of the bridge software. Here how it should look like:</w:t>
@@ -1657,35 +1642,32 @@
         <w:rPr>
           <w:rFonts w:ascii="Calibri" w:eastAsiaTheme="minorEastAsia" w:hAnsi="Calibri" w:cs="Calibri"/>
         </w:rPr>
-        <w:t>"</w:t>
-      </w:r>
-      <w:proofErr w:type="spellStart"/>
-      <w:r>
+        <w:t>"SpiroPath" = ”path of the bridge *.exe file”</w:t>
+      </w:r>
+    </w:p>
+    <w:p>
+      <w:pPr>
         <w:rPr>
           <w:rFonts w:ascii="Calibri" w:eastAsiaTheme="minorEastAsia" w:hAnsi="Calibri" w:cs="Calibri"/>
         </w:rPr>
-        <w:t>SpiroPath</w:t>
-      </w:r>
-      <w:proofErr w:type="spellEnd"/>
+      </w:pPr>
       <w:r>
         <w:rPr>
           <w:rFonts w:ascii="Calibri" w:eastAsiaTheme="minorEastAsia" w:hAnsi="Calibri" w:cs="Calibri"/>
         </w:rPr>
-        <w:t xml:space="preserve">" </w:t>
-      </w:r>
-      <w:proofErr w:type="gramStart"/>
+        <w:t xml:space="preserve">"SpiroClass" = class name of the Form (something like that </w:t>
+      </w:r>
       <w:r>
         <w:rPr>
           <w:rFonts w:ascii="Calibri" w:eastAsiaTheme="minorEastAsia" w:hAnsi="Calibri" w:cs="Calibri"/>
         </w:rPr>
-        <w:t>= ”path</w:t>
-      </w:r>
-      <w:proofErr w:type="gramEnd"/>
+        <w:t>WindowsForms10.Window.8.app.0.141b42a_r10_ad1</w:t>
+      </w:r>
       <w:r>
         <w:rPr>
           <w:rFonts w:ascii="Calibri" w:eastAsiaTheme="minorEastAsia" w:hAnsi="Calibri" w:cs="Calibri"/>
         </w:rPr>
-        <w:t xml:space="preserve"> of the bridge *.exe file”</w:t>
+        <w:t xml:space="preserve"> which could be find using Spy++)</w:t>
       </w:r>
     </w:p>
     <w:p>
@@ -1698,84 +1680,13 @@
         <w:rPr>
           <w:rFonts w:ascii="Calibri" w:eastAsiaTheme="minorEastAsia" w:hAnsi="Calibri" w:cs="Calibri"/>
         </w:rPr>
-        <w:t>"</w:t>
-      </w:r>
-      <w:proofErr w:type="spellStart"/>
+        <w:lastRenderedPageBreak/>
+        <w:t xml:space="preserve">"SpiroName"= </w:t>
+      </w:r>
       <w:r>
         <w:rPr>
           <w:rFonts w:ascii="Calibri" w:eastAsiaTheme="minorEastAsia" w:hAnsi="Calibri" w:cs="Calibri"/>
         </w:rPr>
-        <w:t>SpiroClass</w:t>
-      </w:r>
-      <w:proofErr w:type="spellEnd"/>
-      <w:r>
-        <w:rPr>
-          <w:rFonts w:ascii="Calibri" w:eastAsiaTheme="minorEastAsia" w:hAnsi="Calibri" w:cs="Calibri"/>
-        </w:rPr>
-        <w:t>"</w:t>
-      </w:r>
-      <w:r>
-        <w:rPr>
-          <w:rFonts w:ascii="Calibri" w:eastAsiaTheme="minorEastAsia" w:hAnsi="Calibri" w:cs="Calibri"/>
-        </w:rPr>
-        <w:t xml:space="preserve"> </w:t>
-      </w:r>
-      <w:r>
-        <w:rPr>
-          <w:rFonts w:ascii="Calibri" w:eastAsiaTheme="minorEastAsia" w:hAnsi="Calibri" w:cs="Calibri"/>
-        </w:rPr>
-        <w:t>=</w:t>
-      </w:r>
-      <w:r>
-        <w:rPr>
-          <w:rFonts w:ascii="Calibri" w:eastAsiaTheme="minorEastAsia" w:hAnsi="Calibri" w:cs="Calibri"/>
-        </w:rPr>
-        <w:t xml:space="preserve"> class name of the Form (something like that </w:t>
-      </w:r>
-      <w:r>
-        <w:rPr>
-          <w:rFonts w:ascii="Calibri" w:eastAsiaTheme="minorEastAsia" w:hAnsi="Calibri" w:cs="Calibri"/>
-        </w:rPr>
-        <w:t>WindowsForms10.Window.8.app.0.141b42a_r10_ad1</w:t>
-      </w:r>
-      <w:r>
-        <w:rPr>
-          <w:rFonts w:ascii="Calibri" w:eastAsiaTheme="minorEastAsia" w:hAnsi="Calibri" w:cs="Calibri"/>
-        </w:rPr>
-        <w:t xml:space="preserve"> which could be find using Spy++)</w:t>
-      </w:r>
-    </w:p>
-    <w:p>
-      <w:pPr>
-        <w:rPr>
-          <w:rFonts w:ascii="Calibri" w:eastAsiaTheme="minorEastAsia" w:hAnsi="Calibri" w:cs="Calibri"/>
-        </w:rPr>
-      </w:pPr>
-      <w:r>
-        <w:rPr>
-          <w:rFonts w:ascii="Calibri" w:eastAsiaTheme="minorEastAsia" w:hAnsi="Calibri" w:cs="Calibri"/>
-        </w:rPr>
-        <w:lastRenderedPageBreak/>
-        <w:t>"</w:t>
-      </w:r>
-      <w:proofErr w:type="spellStart"/>
-      <w:r>
-        <w:rPr>
-          <w:rFonts w:ascii="Calibri" w:eastAsiaTheme="minorEastAsia" w:hAnsi="Calibri" w:cs="Calibri"/>
-        </w:rPr>
-        <w:t>SpiroName</w:t>
-      </w:r>
-      <w:proofErr w:type="spellEnd"/>
-      <w:r>
-        <w:rPr>
-          <w:rFonts w:ascii="Calibri" w:eastAsiaTheme="minorEastAsia" w:hAnsi="Calibri" w:cs="Calibri"/>
-        </w:rPr>
-        <w:t xml:space="preserve">"= </w:t>
-      </w:r>
-      <w:r>
-        <w:rPr>
-          <w:rFonts w:ascii="Calibri" w:eastAsiaTheme="minorEastAsia" w:hAnsi="Calibri" w:cs="Calibri"/>
-        </w:rPr>
         <w:t>BP - OMNIA Bridge</w:t>
       </w:r>
     </w:p>
@@ -1783,11 +1694,11 @@
       <w:pPr>
         <w:pStyle w:val="Heading3"/>
       </w:pPr>
-      <w:bookmarkStart w:id="12" w:name="_Toc490826647"/>
+      <w:bookmarkStart w:id="11" w:name="_Toc490826647"/>
       <w:r>
         <w:t>OMNIA</w:t>
       </w:r>
-      <w:bookmarkEnd w:id="12"/>
+      <w:bookmarkEnd w:id="11"/>
     </w:p>
     <w:p>
       <w:r>
@@ -1884,7 +1795,6 @@
       <w:r>
         <w:t xml:space="preserve">Username -&gt; </w:t>
       </w:r>
-      <w:proofErr w:type="spellStart"/>
       <w:r>
         <w:rPr>
           <w:b/>
@@ -1892,7 +1802,6 @@
         </w:rPr>
         <w:t>ocp</w:t>
       </w:r>
-      <w:proofErr w:type="spellEnd"/>
     </w:p>
     <w:p>
       <w:pPr>
@@ -2011,7 +1920,6 @@
       <w:r>
         <w:t xml:space="preserve">Type </w:t>
       </w:r>
-      <w:proofErr w:type="spellStart"/>
       <w:r>
         <w:rPr>
           <w:b/>
@@ -2019,7 +1927,6 @@
         </w:rPr>
         <w:t>ocp</w:t>
       </w:r>
-      <w:proofErr w:type="spellEnd"/>
       <w:r>
         <w:t xml:space="preserve"> as username and click Login</w:t>
       </w:r>
@@ -2035,27 +1942,38 @@
       <w:r>
         <w:t xml:space="preserve">Insert as password and confirm password </w:t>
       </w:r>
-      <w:proofErr w:type="spellStart"/>
       <w:r>
         <w:rPr>
           <w:b/>
           <w:i/>
         </w:rPr>
-        <w:t>bp</w:t>
-      </w:r>
-      <w:proofErr w:type="spellEnd"/>
-      <w:r>
+        <w:t xml:space="preserve">bp </w:t>
+      </w:r>
+      <w:r>
+        <w:t>and click OK</w:t>
+      </w:r>
+    </w:p>
+    <w:p>
+      <w:pPr>
         <w:rPr>
           <w:b/>
-          <w:i/>
-        </w:rPr>
-        <w:t xml:space="preserve"> </w:t>
-      </w:r>
-      <w:r>
-        <w:t>and click OK</w:t>
-      </w:r>
-    </w:p>
-    <w:p/>
+        </w:rPr>
+      </w:pPr>
+      <w:r>
+        <w:rPr>
+          <w:b/>
+        </w:rPr>
+        <w:t>+ flag in file ACS.XML as per OCP</w:t>
+      </w:r>
+      <w:bookmarkStart w:id="12" w:name="_GoBack"/>
+      <w:bookmarkEnd w:id="12"/>
+      <w:r>
+        <w:rPr>
+          <w:b/>
+        </w:rPr>
+        <w:t xml:space="preserve"> docs page 10</w:t>
+      </w:r>
+    </w:p>
     <w:p>
       <w:pPr>
         <w:pStyle w:val="Heading1"/>
@@ -2224,7 +2142,7 @@
           <w:rPr>
             <w:noProof/>
           </w:rPr>
-          <w:t>4</w:t>
+          <w:t>3</w:t>
         </w:r>
         <w:r>
           <w:rPr>
@@ -4049,7 +3967,7 @@
 </file>
 
 <file path=customXml/itemProps1.xml><?xml version="1.0" encoding="utf-8"?>
-<ds:datastoreItem xmlns:ds="http://schemas.openxmlformats.org/officeDocument/2006/customXml" ds:itemID="{EF7FEA7B-7159-4437-B74F-2E57F5F1C4FE}">
+<ds:datastoreItem xmlns:ds="http://schemas.openxmlformats.org/officeDocument/2006/customXml" ds:itemID="{691101CE-C709-47D2-9074-64A9F1B98797}">
   <ds:schemaRefs>
     <ds:schemaRef ds:uri="http://schemas.openxmlformats.org/officeDocument/2006/bibliography"/>
   </ds:schemaRefs>

</xml_diff>

<commit_message>
More docs - how to set up the bridge SW
</commit_message>
<xml_diff>
--- a/BP-OMNIA Bridge.docx
+++ b/BP-OMNIA Bridge.docx
@@ -1577,7 +1577,13 @@
     </w:p>
     <w:p>
       <w:r>
-        <w:t>In order to have the bridge working BP and OMNIA need to be setup as follow:</w:t>
+        <w:t xml:space="preserve">Below the settings need to make </w:t>
+      </w:r>
+      <w:r>
+        <w:t xml:space="preserve">the bridge </w:t>
+      </w:r>
+      <w:r>
+        <w:t>communicate with BP and OMNIA.</w:t>
       </w:r>
     </w:p>
     <w:p>
@@ -1592,7 +1598,27 @@
     </w:p>
     <w:p>
       <w:r>
-        <w:t xml:space="preserve">As per documentation provided by manufacturer, part of the BP register need to setup in order to have the path of the file *.exe of the bridge. This will allow BP to run the bridge when Utility/Spirometry is clicked. </w:t>
+        <w:t>As per documentation provided by manufacturer the BP register need</w:t>
+      </w:r>
+      <w:r>
+        <w:t>s</w:t>
+      </w:r>
+      <w:r>
+        <w:t xml:space="preserve"> to</w:t>
+      </w:r>
+      <w:r>
+        <w:t xml:space="preserve"> be</w:t>
+      </w:r>
+      <w:r>
+        <w:t xml:space="preserve"> setup </w:t>
+      </w:r>
+      <w:proofErr w:type="gramStart"/>
+      <w:r>
+        <w:t>in order to</w:t>
+      </w:r>
+      <w:proofErr w:type="gramEnd"/>
+      <w:r>
+        <w:t xml:space="preserve"> have the path of the file *.exe of the bridge. This will allow BP to run the bridge when Utility/Spirometry is clicked. </w:t>
       </w:r>
       <w:r>
         <w:t>This is automatically set up during the installation of the bridge software. Here how it should look like:</w:t>
@@ -1642,25 +1668,67 @@
         <w:rPr>
           <w:rFonts w:ascii="Calibri" w:eastAsiaTheme="minorEastAsia" w:hAnsi="Calibri" w:cs="Calibri"/>
         </w:rPr>
-        <w:t>"SpiroPath" = ”path of the bridge *.exe file”</w:t>
-      </w:r>
-    </w:p>
-    <w:p>
-      <w:pPr>
+        <w:t>"</w:t>
+      </w:r>
+      <w:proofErr w:type="spellStart"/>
+      <w:r>
         <w:rPr>
           <w:rFonts w:ascii="Calibri" w:eastAsiaTheme="minorEastAsia" w:hAnsi="Calibri" w:cs="Calibri"/>
         </w:rPr>
-      </w:pPr>
+        <w:t>SpiroPath</w:t>
+      </w:r>
+      <w:proofErr w:type="spellEnd"/>
       <w:r>
         <w:rPr>
           <w:rFonts w:ascii="Calibri" w:eastAsiaTheme="minorEastAsia" w:hAnsi="Calibri" w:cs="Calibri"/>
         </w:rPr>
-        <w:t xml:space="preserve">"SpiroClass" = class name of the Form (something like that </w:t>
-      </w:r>
+        <w:t xml:space="preserve">" </w:t>
+      </w:r>
+      <w:proofErr w:type="gramStart"/>
       <w:r>
         <w:rPr>
           <w:rFonts w:ascii="Calibri" w:eastAsiaTheme="minorEastAsia" w:hAnsi="Calibri" w:cs="Calibri"/>
         </w:rPr>
+        <w:t>= ”path</w:t>
+      </w:r>
+      <w:proofErr w:type="gramEnd"/>
+      <w:r>
+        <w:rPr>
+          <w:rFonts w:ascii="Calibri" w:eastAsiaTheme="minorEastAsia" w:hAnsi="Calibri" w:cs="Calibri"/>
+        </w:rPr>
+        <w:t xml:space="preserve"> of the bridge *.exe file”</w:t>
+      </w:r>
+    </w:p>
+    <w:p>
+      <w:pPr>
+        <w:rPr>
+          <w:rFonts w:ascii="Calibri" w:eastAsiaTheme="minorEastAsia" w:hAnsi="Calibri" w:cs="Calibri"/>
+        </w:rPr>
+      </w:pPr>
+      <w:r>
+        <w:rPr>
+          <w:rFonts w:ascii="Calibri" w:eastAsiaTheme="minorEastAsia" w:hAnsi="Calibri" w:cs="Calibri"/>
+        </w:rPr>
+        <w:t>"</w:t>
+      </w:r>
+      <w:proofErr w:type="spellStart"/>
+      <w:r>
+        <w:rPr>
+          <w:rFonts w:ascii="Calibri" w:eastAsiaTheme="minorEastAsia" w:hAnsi="Calibri" w:cs="Calibri"/>
+        </w:rPr>
+        <w:t>SpiroClass</w:t>
+      </w:r>
+      <w:proofErr w:type="spellEnd"/>
+      <w:r>
+        <w:rPr>
+          <w:rFonts w:ascii="Calibri" w:eastAsiaTheme="minorEastAsia" w:hAnsi="Calibri" w:cs="Calibri"/>
+        </w:rPr>
+        <w:t xml:space="preserve">" = class name of the Form (something like that </w:t>
+      </w:r>
+      <w:r>
+        <w:rPr>
+          <w:rFonts w:ascii="Calibri" w:eastAsiaTheme="minorEastAsia" w:hAnsi="Calibri" w:cs="Calibri"/>
+        </w:rPr>
         <w:t>WindowsForms10.Window.8.app.0.141b42a_r10_ad1</w:t>
       </w:r>
       <w:r>
@@ -1681,12 +1749,26 @@
           <w:rFonts w:ascii="Calibri" w:eastAsiaTheme="minorEastAsia" w:hAnsi="Calibri" w:cs="Calibri"/>
         </w:rPr>
         <w:lastRenderedPageBreak/>
-        <w:t xml:space="preserve">"SpiroName"= </w:t>
-      </w:r>
+        <w:t>"</w:t>
+      </w:r>
+      <w:proofErr w:type="spellStart"/>
       <w:r>
         <w:rPr>
           <w:rFonts w:ascii="Calibri" w:eastAsiaTheme="minorEastAsia" w:hAnsi="Calibri" w:cs="Calibri"/>
         </w:rPr>
+        <w:t>SpiroName</w:t>
+      </w:r>
+      <w:proofErr w:type="spellEnd"/>
+      <w:r>
+        <w:rPr>
+          <w:rFonts w:ascii="Calibri" w:eastAsiaTheme="minorEastAsia" w:hAnsi="Calibri" w:cs="Calibri"/>
+        </w:rPr>
+        <w:t xml:space="preserve">"= </w:t>
+      </w:r>
+      <w:r>
+        <w:rPr>
+          <w:rFonts w:ascii="Calibri" w:eastAsiaTheme="minorEastAsia" w:hAnsi="Calibri" w:cs="Calibri"/>
+        </w:rPr>
         <w:t>BP - OMNIA Bridge</w:t>
       </w:r>
     </w:p>
@@ -1702,7 +1784,231 @@
     </w:p>
     <w:p>
       <w:r>
-        <w:t>The bridge needs to login with specific rights so a new user needs to be created. Below the procedure:</w:t>
+        <w:t>The bridge uses O</w:t>
+      </w:r>
+      <w:r>
+        <w:t xml:space="preserve">mnia </w:t>
+      </w:r>
+      <w:r>
+        <w:t>C</w:t>
+      </w:r>
+      <w:r>
+        <w:t xml:space="preserve">ontrol </w:t>
+      </w:r>
+      <w:r>
+        <w:t>P</w:t>
+      </w:r>
+      <w:r>
+        <w:t>rotocol</w:t>
+      </w:r>
+      <w:r>
+        <w:t xml:space="preserve"> </w:t>
+      </w:r>
+      <w:r>
+        <w:t xml:space="preserve">that needs to be enabled in the file </w:t>
+      </w:r>
+      <w:r>
+        <w:rPr>
+          <w:i/>
+        </w:rPr>
+        <w:t>ACS.XML</w:t>
+      </w:r>
+      <w:r>
+        <w:t xml:space="preserve"> which can be found in the folder </w:t>
+      </w:r>
+      <w:r>
+        <w:rPr>
+          <w:i/>
+          <w:u w:val="single"/>
+        </w:rPr>
+        <w:t>%Public%\Document\Cosmed\</w:t>
+      </w:r>
+      <w:proofErr w:type="spellStart"/>
+      <w:r>
+        <w:rPr>
+          <w:i/>
+          <w:u w:val="single"/>
+        </w:rPr>
+        <w:t>CosmedLab</w:t>
+      </w:r>
+      <w:proofErr w:type="spellEnd"/>
+      <w:r>
+        <w:t xml:space="preserve">. </w:t>
+      </w:r>
+      <w:r>
+        <w:t>In the ACS.XML file, go to the &lt;Bridge&gt; node. Under this node, the &lt;Control&gt; node controls the configuration of the</w:t>
+      </w:r>
+      <w:r>
+        <w:t xml:space="preserve"> </w:t>
+      </w:r>
+      <w:r>
+        <w:t xml:space="preserve">Omnia Control Protocol. Please edit the </w:t>
+      </w:r>
+      <w:r>
+        <w:t xml:space="preserve">file as </w:t>
+      </w:r>
+      <w:r>
+        <w:t>follow</w:t>
+      </w:r>
+      <w:r>
+        <w:t xml:space="preserve"> </w:t>
+      </w:r>
+      <w:r>
+        <w:t xml:space="preserve">and </w:t>
+      </w:r>
+      <w:r>
+        <w:rPr>
+          <w:b/>
+        </w:rPr>
+        <w:t>DO NOT TOUCH ANYTHING ELSE</w:t>
+      </w:r>
+      <w:r>
+        <w:t xml:space="preserve">. </w:t>
+      </w:r>
+    </w:p>
+    <w:p>
+      <w:r>
+        <w:t xml:space="preserve"> &lt;Bridge&gt; </w:t>
+      </w:r>
+    </w:p>
+    <w:p>
+      <w:r>
+        <w:t xml:space="preserve">      &lt;Control </w:t>
+      </w:r>
+      <w:r>
+        <w:rPr>
+          <w:b/>
+        </w:rPr>
+        <w:t>ID</w:t>
+      </w:r>
+      <w:r>
+        <w:t xml:space="preserve">="file" </w:t>
+      </w:r>
+      <w:r>
+        <w:rPr>
+          <w:b/>
+        </w:rPr>
+        <w:t>Value</w:t>
+      </w:r>
+      <w:r>
+        <w:t xml:space="preserve">="xml" </w:t>
+      </w:r>
+      <w:r>
+        <w:rPr>
+          <w:b/>
+        </w:rPr>
+        <w:t>Item2</w:t>
+      </w:r>
+      <w:r>
+        <w:t xml:space="preserve">="utf-8" </w:t>
+      </w:r>
+      <w:r>
+        <w:rPr>
+          <w:b/>
+        </w:rPr>
+        <w:t>Item3</w:t>
+      </w:r>
+      <w:r>
+        <w:t>="</w:t>
+      </w:r>
+      <w:proofErr w:type="spellStart"/>
+      <w:r>
+        <w:t>temp_files</w:t>
+      </w:r>
+      <w:proofErr w:type="spellEnd"/>
+      <w:r>
+        <w:t xml:space="preserve"> folder</w:t>
+      </w:r>
+      <w:r>
+        <w:t xml:space="preserve">" </w:t>
+      </w:r>
+      <w:r>
+        <w:rPr>
+          <w:b/>
+        </w:rPr>
+        <w:t>Item4</w:t>
+      </w:r>
+      <w:r>
+        <w:t>="</w:t>
+      </w:r>
+      <w:proofErr w:type="spellStart"/>
+      <w:r>
+        <w:t>OmniaXB</w:t>
+      </w:r>
+      <w:proofErr w:type="spellEnd"/>
+      <w:r>
+        <w:t xml:space="preserve">" /&gt; </w:t>
+      </w:r>
+    </w:p>
+    <w:p>
+      <w:r>
+        <w:t xml:space="preserve">  &lt;/Bridge&gt;</w:t>
+      </w:r>
+    </w:p>
+    <w:p>
+      <w:r>
+        <w:t xml:space="preserve">The </w:t>
+      </w:r>
+      <w:r>
+        <w:rPr>
+          <w:b/>
+        </w:rPr>
+        <w:t>item3</w:t>
+      </w:r>
+      <w:r>
+        <w:rPr>
+          <w:b/>
+        </w:rPr>
+        <w:t xml:space="preserve"> </w:t>
+      </w:r>
+      <w:r>
+        <w:t xml:space="preserve">must be the folder where the Omnia and the bridge create/read/delete the files and it must be: </w:t>
+      </w:r>
+      <w:r>
+        <w:rPr>
+          <w:i/>
+          <w:u w:val="single"/>
+        </w:rPr>
+        <w:t>%Public%\Document\</w:t>
+      </w:r>
+      <w:proofErr w:type="spellStart"/>
+      <w:r>
+        <w:rPr>
+          <w:i/>
+          <w:u w:val="single"/>
+        </w:rPr>
+        <w:t>BpOmniaBridge</w:t>
+      </w:r>
+      <w:proofErr w:type="spellEnd"/>
+      <w:r>
+        <w:rPr>
+          <w:i/>
+          <w:u w:val="single"/>
+        </w:rPr>
+        <w:t>\</w:t>
+      </w:r>
+      <w:proofErr w:type="spellStart"/>
+      <w:r>
+        <w:rPr>
+          <w:i/>
+          <w:u w:val="single"/>
+        </w:rPr>
+        <w:t>temp_files</w:t>
+      </w:r>
+      <w:proofErr w:type="spellEnd"/>
+    </w:p>
+    <w:p>
+      <w:r>
+        <w:t>Furthermore, t</w:t>
+      </w:r>
+      <w:r>
+        <w:t xml:space="preserve">he bridge needs to login </w:t>
+      </w:r>
+      <w:r>
+        <w:t xml:space="preserve">in OMNIA </w:t>
+      </w:r>
+      <w:r>
+        <w:t>with specific rights so a new user needs to be created. Below the procedure:</w:t>
       </w:r>
     </w:p>
     <w:p>
@@ -1795,6 +2101,7 @@
       <w:r>
         <w:t xml:space="preserve">Username -&gt; </w:t>
       </w:r>
+      <w:proofErr w:type="spellStart"/>
       <w:r>
         <w:rPr>
           <w:b/>
@@ -1802,6 +2109,7 @@
         </w:rPr>
         <w:t>ocp</w:t>
       </w:r>
+      <w:proofErr w:type="spellEnd"/>
     </w:p>
     <w:p>
       <w:pPr>
@@ -1894,8 +2202,29 @@
         <w:t>PFT Technicians</w:t>
       </w:r>
       <w:r>
-        <w:t xml:space="preserve"> as role</w:t>
-      </w:r>
+        <w:t xml:space="preserve"> </w:t>
+      </w:r>
+      <w:r>
+        <w:t xml:space="preserve">and </w:t>
+      </w:r>
+      <w:r>
+        <w:rPr>
+          <w:b/>
+          <w:i/>
+        </w:rPr>
+        <w:t>Physician</w:t>
+      </w:r>
+      <w:r>
+        <w:t xml:space="preserve"> </w:t>
+      </w:r>
+      <w:r>
+        <w:t>as role</w:t>
+      </w:r>
+      <w:r>
+        <w:t>s</w:t>
+      </w:r>
+      <w:bookmarkStart w:id="12" w:name="_GoBack"/>
+      <w:bookmarkEnd w:id="12"/>
     </w:p>
     <w:p>
       <w:pPr>
@@ -1920,6 +2249,7 @@
       <w:r>
         <w:t xml:space="preserve">Type </w:t>
       </w:r>
+      <w:proofErr w:type="spellStart"/>
       <w:r>
         <w:rPr>
           <w:b/>
@@ -1927,6 +2257,7 @@
         </w:rPr>
         <w:t>ocp</w:t>
       </w:r>
+      <w:proofErr w:type="spellEnd"/>
       <w:r>
         <w:t xml:space="preserve"> as username and click Login</w:t>
       </w:r>
@@ -1942,36 +2273,24 @@
       <w:r>
         <w:t xml:space="preserve">Insert as password and confirm password </w:t>
       </w:r>
+      <w:proofErr w:type="spellStart"/>
       <w:r>
         <w:rPr>
           <w:b/>
           <w:i/>
         </w:rPr>
-        <w:t xml:space="preserve">bp </w:t>
+        <w:t>bp</w:t>
+      </w:r>
+      <w:proofErr w:type="spellEnd"/>
+      <w:r>
+        <w:rPr>
+          <w:b/>
+          <w:i/>
+        </w:rPr>
+        <w:t xml:space="preserve"> </w:t>
       </w:r>
       <w:r>
         <w:t>and click OK</w:t>
-      </w:r>
-    </w:p>
-    <w:p>
-      <w:pPr>
-        <w:rPr>
-          <w:b/>
-        </w:rPr>
-      </w:pPr>
-      <w:r>
-        <w:rPr>
-          <w:b/>
-        </w:rPr>
-        <w:t>+ flag in file ACS.XML as per OCP</w:t>
-      </w:r>
-      <w:bookmarkStart w:id="12" w:name="_GoBack"/>
-      <w:bookmarkEnd w:id="12"/>
-      <w:r>
-        <w:rPr>
-          <w:b/>
-        </w:rPr>
-        <w:t xml:space="preserve"> docs page 10</w:t>
       </w:r>
     </w:p>
     <w:p>
@@ -2073,7 +2392,7 @@
       <w:footerReference w:type="default" r:id="rId10"/>
       <w:headerReference w:type="first" r:id="rId11"/>
       <w:pgSz w:w="12240" w:h="15840"/>
-      <w:pgMar w:top="1080" w:right="1440" w:bottom="1080" w:left="1440" w:header="227" w:footer="624" w:gutter="0"/>
+      <w:pgMar w:top="1080" w:right="1440" w:bottom="1080" w:left="1440" w:header="0" w:footer="113" w:gutter="0"/>
       <w:pgNumType w:start="0"/>
       <w:cols w:space="720"/>
       <w:titlePg/>
@@ -2142,7 +2461,7 @@
           <w:rPr>
             <w:noProof/>
           </w:rPr>
-          <w:t>3</w:t>
+          <w:t>5</w:t>
         </w:r>
         <w:r>
           <w:rPr>
@@ -2191,11 +2510,82 @@
   <w:p>
     <w:pPr>
       <w:pStyle w:val="Subtitle"/>
-      <w:spacing w:before="0"/>
       <w:jc w:val="right"/>
+      <w:rPr>
+        <w:color w:val="000000"/>
+      </w:rPr>
     </w:pPr>
     <w:bookmarkStart w:id="14" w:name="_9nvcibv3gama" w:colFirst="0" w:colLast="0"/>
     <w:bookmarkEnd w:id="14"/>
+    <w:r>
+      <w:rPr>
+        <w:noProof/>
+        <w:color w:val="000000"/>
+      </w:rPr>
+      <mc:AlternateContent>
+        <mc:Choice Requires="wps">
+          <w:drawing>
+            <wp:anchor distT="0" distB="0" distL="114300" distR="114300" simplePos="0" relativeHeight="251668992" behindDoc="0" locked="0" layoutInCell="1" allowOverlap="1">
+              <wp:simplePos x="0" y="0"/>
+              <wp:positionH relativeFrom="column">
+                <wp:posOffset>-723900</wp:posOffset>
+              </wp:positionH>
+              <wp:positionV relativeFrom="paragraph">
+                <wp:posOffset>665480</wp:posOffset>
+              </wp:positionV>
+              <wp:extent cx="7410450" cy="19050"/>
+              <wp:effectExtent l="0" t="0" r="19050" b="19050"/>
+              <wp:wrapNone/>
+              <wp:docPr id="1" name="Straight Connector 1"/>
+              <wp:cNvGraphicFramePr/>
+              <a:graphic xmlns:a="http://schemas.openxmlformats.org/drawingml/2006/main">
+                <a:graphicData uri="http://schemas.microsoft.com/office/word/2010/wordprocessingShape">
+                  <wps:wsp>
+                    <wps:cNvCnPr/>
+                    <wps:spPr>
+                      <a:xfrm>
+                        <a:off x="0" y="0"/>
+                        <a:ext cx="7410450" cy="19050"/>
+                      </a:xfrm>
+                      <a:prstGeom prst="line">
+                        <a:avLst/>
+                      </a:prstGeom>
+                      <a:ln>
+                        <a:solidFill>
+                          <a:schemeClr val="tx1"/>
+                        </a:solidFill>
+                      </a:ln>
+                    </wps:spPr>
+                    <wps:style>
+                      <a:lnRef idx="1">
+                        <a:schemeClr val="accent1"/>
+                      </a:lnRef>
+                      <a:fillRef idx="0">
+                        <a:schemeClr val="accent1"/>
+                      </a:fillRef>
+                      <a:effectRef idx="0">
+                        <a:schemeClr val="accent1"/>
+                      </a:effectRef>
+                      <a:fontRef idx="minor">
+                        <a:schemeClr val="tx1"/>
+                      </a:fontRef>
+                    </wps:style>
+                    <wps:bodyPr/>
+                  </wps:wsp>
+                </a:graphicData>
+              </a:graphic>
+            </wp:anchor>
+          </w:drawing>
+        </mc:Choice>
+        <mc:Fallback>
+          <w:pict>
+            <v:line w14:anchorId="7DA79807" id="Straight Connector 1" o:spid="_x0000_s1026" style="position:absolute;z-index:251668992;visibility:visible;mso-wrap-style:square;mso-wrap-distance-left:9pt;mso-wrap-distance-top:0;mso-wrap-distance-right:9pt;mso-wrap-distance-bottom:0;mso-position-horizontal:absolute;mso-position-horizontal-relative:text;mso-position-vertical:absolute;mso-position-vertical-relative:text" from="-57pt,52.4pt" to="526.5pt,53.9pt" o:gfxdata="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" strokecolor="black [3213]" strokeweight=".5pt">
+              <v:stroke joinstyle="miter"/>
+            </v:line>
+          </w:pict>
+        </mc:Fallback>
+      </mc:AlternateContent>
+    </w:r>
     <w:r>
       <w:rPr>
         <w:color w:val="000000"/>
@@ -2273,6 +2663,14 @@
       </w:rPr>
       <w:t xml:space="preserve">  </w:t>
     </w:r>
+  </w:p>
+  <w:p>
+    <w:pPr>
+      <w:rPr>
+        <w:sz w:val="8"/>
+        <w:szCs w:val="8"/>
+      </w:rPr>
+    </w:pPr>
   </w:p>
 </w:hdr>
 </file>
@@ -3451,7 +3849,6 @@
   <w:style w:type="character" w:default="1" w:styleId="DefaultParagraphFont">
     <w:name w:val="Default Paragraph Font"/>
     <w:uiPriority w:val="1"/>
-    <w:semiHidden/>
     <w:unhideWhenUsed/>
   </w:style>
   <w:style w:type="table" w:default="1" w:styleId="TableNormal">
@@ -3967,7 +4364,7 @@
 </file>
 
 <file path=customXml/itemProps1.xml><?xml version="1.0" encoding="utf-8"?>
-<ds:datastoreItem xmlns:ds="http://schemas.openxmlformats.org/officeDocument/2006/customXml" ds:itemID="{691101CE-C709-47D2-9074-64A9F1B98797}">
+<ds:datastoreItem xmlns:ds="http://schemas.openxmlformats.org/officeDocument/2006/customXml" ds:itemID="{58CFAC21-64BA-4ECF-AD5F-2D7F60ED203E}">
   <ds:schemaRefs>
     <ds:schemaRef ds:uri="http://schemas.openxmlformats.org/officeDocument/2006/bibliography"/>
   </ds:schemaRefs>

</xml_diff>

<commit_message>
Installer finished + logfile
</commit_message>
<xml_diff>
--- a/BP-OMNIA Bridge.docx
+++ b/BP-OMNIA Bridge.docx
@@ -1749,6 +1749,21 @@
           <w:rFonts w:ascii="Calibri" w:eastAsiaTheme="minorEastAsia" w:hAnsi="Calibri" w:cs="Calibri"/>
         </w:rPr>
         <w:lastRenderedPageBreak/>
+        <w:t>WindowsForms10.Window.8.app.0.13965fa_r11_ad1</w:t>
+      </w:r>
+      <w:bookmarkStart w:id="11" w:name="_GoBack"/>
+      <w:bookmarkEnd w:id="11"/>
+    </w:p>
+    <w:p>
+      <w:pPr>
+        <w:rPr>
+          <w:rFonts w:ascii="Calibri" w:eastAsiaTheme="minorEastAsia" w:hAnsi="Calibri" w:cs="Calibri"/>
+        </w:rPr>
+      </w:pPr>
+      <w:r>
+        <w:rPr>
+          <w:rFonts w:ascii="Calibri" w:eastAsiaTheme="minorEastAsia" w:hAnsi="Calibri" w:cs="Calibri"/>
+        </w:rPr>
         <w:t>"</w:t>
       </w:r>
       <w:proofErr w:type="spellStart"/>
@@ -1776,11 +1791,11 @@
       <w:pPr>
         <w:pStyle w:val="Heading3"/>
       </w:pPr>
-      <w:bookmarkStart w:id="11" w:name="_Toc490826647"/>
+      <w:bookmarkStart w:id="12" w:name="_Toc490826647"/>
       <w:r>
         <w:t>OMNIA</w:t>
       </w:r>
-      <w:bookmarkEnd w:id="11"/>
+      <w:bookmarkEnd w:id="12"/>
     </w:p>
     <w:p>
       <w:r>
@@ -1833,10 +1848,7 @@
       </w:r>
       <w:proofErr w:type="spellEnd"/>
       <w:r>
-        <w:t xml:space="preserve">. </w:t>
-      </w:r>
-      <w:r>
-        <w:t>In the ACS.XML file, go to the &lt;Bridge&gt; node. Under this node, the &lt;Control&gt; node controls the configuration of the</w:t>
+        <w:t>. In the ACS.XML file, go to the &lt;Bridge&gt; node. Under this node, the &lt;Control&gt; node controls the configuration of the</w:t>
       </w:r>
       <w:r>
         <w:t xml:space="preserve"> </w:t>
@@ -2223,8 +2235,6 @@
       <w:r>
         <w:t>s</w:t>
       </w:r>
-      <w:bookmarkStart w:id="12" w:name="_GoBack"/>
-      <w:bookmarkEnd w:id="12"/>
     </w:p>
     <w:p>
       <w:pPr>
@@ -2365,6 +2375,7 @@
         </w:numPr>
       </w:pPr>
       <w:r>
+        <w:lastRenderedPageBreak/>
         <w:t>Utility</w:t>
       </w:r>
     </w:p>
@@ -2461,7 +2472,7 @@
           <w:rPr>
             <w:noProof/>
           </w:rPr>
-          <w:t>5</w:t>
+          <w:t>4</w:t>
         </w:r>
         <w:r>
           <w:rPr>
@@ -2579,7 +2590,7 @@
         </mc:Choice>
         <mc:Fallback>
           <w:pict>
-            <v:line w14:anchorId="7DA79807" id="Straight Connector 1" o:spid="_x0000_s1026" style="position:absolute;z-index:251668992;visibility:visible;mso-wrap-style:square;mso-wrap-distance-left:9pt;mso-wrap-distance-top:0;mso-wrap-distance-right:9pt;mso-wrap-distance-bottom:0;mso-position-horizontal:absolute;mso-position-horizontal-relative:text;mso-position-vertical:absolute;mso-position-vertical-relative:text" from="-57pt,52.4pt" to="526.5pt,53.9pt" o:gfxdata="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" strokecolor="black [3213]" strokeweight=".5pt">
+            <v:line w14:anchorId="23840A1B" id="Straight Connector 1" o:spid="_x0000_s1026" style="position:absolute;z-index:251668992;visibility:visible;mso-wrap-style:square;mso-wrap-distance-left:9pt;mso-wrap-distance-top:0;mso-wrap-distance-right:9pt;mso-wrap-distance-bottom:0;mso-position-horizontal:absolute;mso-position-horizontal-relative:text;mso-position-vertical:absolute;mso-position-vertical-relative:text" from="-57pt,52.4pt" to="526.5pt,53.9pt" o:gfxdata="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" strokecolor="black [3213]" strokeweight=".5pt">
               <v:stroke joinstyle="miter"/>
             </v:line>
           </w:pict>
@@ -3849,6 +3860,7 @@
   <w:style w:type="character" w:default="1" w:styleId="DefaultParagraphFont">
     <w:name w:val="Default Paragraph Font"/>
     <w:uiPriority w:val="1"/>
+    <w:semiHidden/>
     <w:unhideWhenUsed/>
   </w:style>
   <w:style w:type="table" w:default="1" w:styleId="TableNormal">
@@ -4364,7 +4376,7 @@
 </file>
 
 <file path=customXml/itemProps1.xml><?xml version="1.0" encoding="utf-8"?>
-<ds:datastoreItem xmlns:ds="http://schemas.openxmlformats.org/officeDocument/2006/customXml" ds:itemID="{58CFAC21-64BA-4ECF-AD5F-2D7F60ED203E}">
+<ds:datastoreItem xmlns:ds="http://schemas.openxmlformats.org/officeDocument/2006/customXml" ds:itemID="{8B58CD67-1194-4CD8-83C2-EF3CFDB6B5CD}">
   <ds:schemaRefs>
     <ds:schemaRef ds:uri="http://schemas.openxmlformats.org/officeDocument/2006/bibliography"/>
   </ds:schemaRefs>

</xml_diff>

<commit_message>
Close #8 - Moved login after create/select visit card + quick test to confirm correct PDF imported in BP
</commit_message>
<xml_diff>
--- a/BP-OMNIA Bridge.docx
+++ b/BP-OMNIA Bridge.docx
@@ -1744,26 +1744,13 @@
           <w:rFonts w:ascii="Calibri" w:eastAsiaTheme="minorEastAsia" w:hAnsi="Calibri" w:cs="Calibri"/>
         </w:rPr>
       </w:pPr>
-      <w:r>
-        <w:rPr>
-          <w:rFonts w:ascii="Calibri" w:eastAsiaTheme="minorEastAsia" w:hAnsi="Calibri" w:cs="Calibri"/>
-        </w:rPr>
-        <w:lastRenderedPageBreak/>
-        <w:t>WindowsForms10.Window.8.app.0.13965fa_r11_ad1</w:t>
-      </w:r>
       <w:bookmarkStart w:id="11" w:name="_GoBack"/>
       <w:bookmarkEnd w:id="11"/>
-    </w:p>
-    <w:p>
-      <w:pPr>
+      <w:r>
         <w:rPr>
           <w:rFonts w:ascii="Calibri" w:eastAsiaTheme="minorEastAsia" w:hAnsi="Calibri" w:cs="Calibri"/>
         </w:rPr>
-      </w:pPr>
-      <w:r>
-        <w:rPr>
-          <w:rFonts w:ascii="Calibri" w:eastAsiaTheme="minorEastAsia" w:hAnsi="Calibri" w:cs="Calibri"/>
-        </w:rPr>
+        <w:lastRenderedPageBreak/>
         <w:t>"</w:t>
       </w:r>
       <w:proofErr w:type="spellStart"/>
@@ -2375,7 +2362,6 @@
         </w:numPr>
       </w:pPr>
       <w:r>
-        <w:lastRenderedPageBreak/>
         <w:t>Utility</w:t>
       </w:r>
     </w:p>
@@ -2590,7 +2576,7 @@
         </mc:Choice>
         <mc:Fallback>
           <w:pict>
-            <v:line w14:anchorId="23840A1B" id="Straight Connector 1" o:spid="_x0000_s1026" style="position:absolute;z-index:251668992;visibility:visible;mso-wrap-style:square;mso-wrap-distance-left:9pt;mso-wrap-distance-top:0;mso-wrap-distance-right:9pt;mso-wrap-distance-bottom:0;mso-position-horizontal:absolute;mso-position-horizontal-relative:text;mso-position-vertical:absolute;mso-position-vertical-relative:text" from="-57pt,52.4pt" to="526.5pt,53.9pt" o:gfxdata="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" strokecolor="black [3213]" strokeweight=".5pt">
+            <v:line w14:anchorId="1E002ADC" id="Straight Connector 1" o:spid="_x0000_s1026" style="position:absolute;z-index:251668992;visibility:visible;mso-wrap-style:square;mso-wrap-distance-left:9pt;mso-wrap-distance-top:0;mso-wrap-distance-right:9pt;mso-wrap-distance-bottom:0;mso-position-horizontal:absolute;mso-position-horizontal-relative:text;mso-position-vertical:absolute;mso-position-vertical-relative:text" from="-57pt,52.4pt" to="526.5pt,53.9pt" o:gfxdata="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" strokecolor="black [3213]" strokeweight=".5pt">
               <v:stroke joinstyle="miter"/>
             </v:line>
           </w:pict>
@@ -4376,7 +4362,7 @@
 </file>
 
 <file path=customXml/itemProps1.xml><?xml version="1.0" encoding="utf-8"?>
-<ds:datastoreItem xmlns:ds="http://schemas.openxmlformats.org/officeDocument/2006/customXml" ds:itemID="{8B58CD67-1194-4CD8-83C2-EF3CFDB6B5CD}">
+<ds:datastoreItem xmlns:ds="http://schemas.openxmlformats.org/officeDocument/2006/customXml" ds:itemID="{E62389C3-6B29-459D-BAFE-67FC0C28D95B}">
   <ds:schemaRefs>
     <ds:schemaRef ds:uri="http://schemas.openxmlformats.org/officeDocument/2006/bibliography"/>
   </ds:schemaRefs>

</xml_diff>